<commit_message>
Laser Cutter booking system created.
</commit_message>
<xml_diff>
--- a/50.012 Networks/Lab09/50.012NetworksLab9WriteUpDabinlee1000727.docx
+++ b/50.012 Networks/Lab09/50.012NetworksLab9WriteUpDabinlee1000727.docx
@@ -95,17 +95,17 @@
     </w:p>
     <w:p>
       <w:pPr>
-        <w:pStyle w:val="ListParagraph"/>
-        <w:rPr>
-          <w:rFonts w:eastAsiaTheme="minorEastAsia"/>
-          <w:sz w:val="24"/>
-          <w:szCs w:val="32"/>
-        </w:rPr>
-      </w:pPr>
-    </w:p>
-    <w:p>
-      <w:pPr>
-        <w:pStyle w:val="ListParagraph"/>
+        <w:ind w:left="720"/>
+        <w:rPr>
+          <w:rFonts w:eastAsiaTheme="minorEastAsia"/>
+          <w:sz w:val="24"/>
+          <w:szCs w:val="32"/>
+        </w:rPr>
+      </w:pPr>
+    </w:p>
+    <w:p>
+      <w:pPr>
+        <w:ind w:left="720"/>
         <w:rPr>
           <w:rFonts w:eastAsiaTheme="minorEastAsia"/>
           <w:sz w:val="24"/>
@@ -113,6 +113,104 @@
           <w:vertAlign w:val="subscript"/>
         </w:rPr>
       </w:pPr>
+      <w:r>
+        <w:rPr>
+          <w:rFonts w:eastAsiaTheme="minorEastAsia"/>
+          <w:sz w:val="24"/>
+          <w:szCs w:val="32"/>
+        </w:rPr>
+        <w:t>I expected it to grow linearly (</w:t>
+      </w:r>
+      <m:oMath>
+        <m:sSub>
+          <m:sSubPr>
+            <m:ctrlPr>
+              <w:rPr>
+                <w:rFonts w:ascii="Cambria Math" w:eastAsiaTheme="minorEastAsia" w:hAnsi="Cambria Math"/>
+                <w:i/>
+                <w:sz w:val="24"/>
+                <w:szCs w:val="32"/>
+              </w:rPr>
+            </m:ctrlPr>
+          </m:sSubPr>
+          <m:e>
+            <m:r>
+              <w:rPr>
+                <w:rFonts w:ascii="Cambria Math" w:eastAsiaTheme="minorEastAsia" w:hAnsi="Cambria Math"/>
+                <w:sz w:val="24"/>
+                <w:szCs w:val="32"/>
+              </w:rPr>
+              <m:t>CWS</m:t>
+            </m:r>
+          </m:e>
+          <m:sub>
+            <m:r>
+              <w:rPr>
+                <w:rFonts w:ascii="Cambria Math" w:eastAsiaTheme="minorEastAsia" w:hAnsi="Cambria Math"/>
+                <w:sz w:val="24"/>
+                <w:szCs w:val="32"/>
+              </w:rPr>
+              <m:t>i</m:t>
+            </m:r>
+          </m:sub>
+        </m:sSub>
+        <m:r>
+          <w:rPr>
+            <w:rFonts w:ascii="Cambria Math" w:eastAsiaTheme="minorEastAsia" w:hAnsi="Cambria Math"/>
+            <w:sz w:val="24"/>
+            <w:szCs w:val="32"/>
+          </w:rPr>
+          <m:t>=2×</m:t>
+        </m:r>
+        <m:sSub>
+          <m:sSubPr>
+            <m:ctrlPr>
+              <w:rPr>
+                <w:rFonts w:ascii="Cambria Math" w:eastAsiaTheme="minorEastAsia" w:hAnsi="Cambria Math"/>
+                <w:i/>
+                <w:sz w:val="24"/>
+                <w:szCs w:val="32"/>
+              </w:rPr>
+            </m:ctrlPr>
+          </m:sSubPr>
+          <m:e>
+            <m:r>
+              <w:rPr>
+                <w:rFonts w:ascii="Cambria Math" w:eastAsiaTheme="minorEastAsia" w:hAnsi="Cambria Math"/>
+                <w:sz w:val="24"/>
+                <w:szCs w:val="32"/>
+              </w:rPr>
+              <m:t>CWS</m:t>
+            </m:r>
+          </m:e>
+          <m:sub>
+            <m:r>
+              <w:rPr>
+                <w:rFonts w:ascii="Cambria Math" w:eastAsiaTheme="minorEastAsia" w:hAnsi="Cambria Math"/>
+                <w:sz w:val="24"/>
+                <w:szCs w:val="32"/>
+              </w:rPr>
+              <m:t>i-1</m:t>
+            </m:r>
+          </m:sub>
+        </m:sSub>
+      </m:oMath>
+      <w:r>
+        <w:rPr>
+          <w:rFonts w:eastAsiaTheme="minorEastAsia"/>
+          <w:sz w:val="24"/>
+          <w:szCs w:val="32"/>
+        </w:rPr>
+        <w:t xml:space="preserve">) and then enter an additive phase where congestion window size increases additively after reaching slow-start threshold. When a packet is dropped, </w:t>
+      </w:r>
+      <w:r>
+        <w:rPr>
+          <w:rFonts w:eastAsiaTheme="minorEastAsia"/>
+          <w:sz w:val="24"/>
+          <w:szCs w:val="32"/>
+        </w:rPr>
+        <w:t>CWS (Congestion Window Size) is reset to 1 MSS and slow-start threshold is set to half of the congestion window size before the packet loss.</w:t>
+      </w:r>
     </w:p>
     <w:p>
       <w:pPr>
@@ -143,25 +241,7 @@
           <w:sz w:val="24"/>
           <w:szCs w:val="32"/>
         </w:rPr>
-        <w:t xml:space="preserve">After starting </w:t>
-      </w:r>
-      <w:proofErr w:type="spellStart"/>
-      <w:r>
-        <w:rPr>
-          <w:rFonts w:eastAsiaTheme="minorEastAsia"/>
-          <w:sz w:val="24"/>
-          <w:szCs w:val="32"/>
-        </w:rPr>
-        <w:t>iperf</w:t>
-      </w:r>
-      <w:proofErr w:type="spellEnd"/>
-      <w:r>
-        <w:rPr>
-          <w:rFonts w:eastAsiaTheme="minorEastAsia"/>
-          <w:sz w:val="24"/>
-          <w:szCs w:val="32"/>
-        </w:rPr>
-        <w:t xml:space="preserve"> on h1, did you observe something interesting in the ping RTT?</w:t>
+        <w:t>After starting iperf on h1, did you observe something interesting in the ping RTT?</w:t>
       </w:r>
     </w:p>
     <w:p>
@@ -190,61 +270,7 @@
           <w:sz w:val="24"/>
           <w:szCs w:val="32"/>
         </w:rPr>
-        <w:t xml:space="preserve">The average ping RTT without running </w:t>
-      </w:r>
-      <w:proofErr w:type="spellStart"/>
-      <w:r>
-        <w:rPr>
-          <w:rFonts w:eastAsiaTheme="minorEastAsia"/>
-          <w:sz w:val="24"/>
-          <w:szCs w:val="32"/>
-        </w:rPr>
-        <w:t>iperf</w:t>
-      </w:r>
-      <w:proofErr w:type="spellEnd"/>
-      <w:r>
-        <w:rPr>
-          <w:rFonts w:eastAsiaTheme="minorEastAsia"/>
-          <w:sz w:val="24"/>
-          <w:szCs w:val="32"/>
-        </w:rPr>
-        <w:t xml:space="preserve"> was 30ms. After running </w:t>
-      </w:r>
-      <w:proofErr w:type="spellStart"/>
-      <w:r>
-        <w:rPr>
-          <w:rFonts w:eastAsiaTheme="minorEastAsia"/>
-          <w:sz w:val="24"/>
-          <w:szCs w:val="32"/>
-        </w:rPr>
-        <w:t>iperf</w:t>
-      </w:r>
-      <w:proofErr w:type="spellEnd"/>
-      <w:r>
-        <w:rPr>
-          <w:rFonts w:eastAsiaTheme="minorEastAsia"/>
-          <w:sz w:val="24"/>
-          <w:szCs w:val="32"/>
-        </w:rPr>
-        <w:t xml:space="preserve"> on h1, the average ping RTT was 700ms. After running </w:t>
-      </w:r>
-      <w:proofErr w:type="spellStart"/>
-      <w:r>
-        <w:rPr>
-          <w:rFonts w:eastAsiaTheme="minorEastAsia"/>
-          <w:sz w:val="24"/>
-          <w:szCs w:val="32"/>
-        </w:rPr>
-        <w:t>iperf</w:t>
-      </w:r>
-      <w:proofErr w:type="spellEnd"/>
-      <w:r>
-        <w:rPr>
-          <w:rFonts w:eastAsiaTheme="minorEastAsia"/>
-          <w:sz w:val="24"/>
-          <w:szCs w:val="32"/>
-        </w:rPr>
-        <w:t xml:space="preserve"> on h1, the ping RTT increased. </w:t>
+        <w:t xml:space="preserve">The average ping RTT without running iperf was 30ms. After running iperf on h1, the average ping RTT was 700ms. After running iperf on h1, the ping RTT increased. </w:t>
       </w:r>
     </w:p>
     <w:p>
@@ -276,25 +302,7 @@
           <w:sz w:val="24"/>
           <w:szCs w:val="32"/>
         </w:rPr>
-        <w:t xml:space="preserve">After starting </w:t>
-      </w:r>
-      <w:proofErr w:type="spellStart"/>
-      <w:r>
-        <w:rPr>
-          <w:rFonts w:eastAsiaTheme="minorEastAsia"/>
-          <w:sz w:val="24"/>
-          <w:szCs w:val="32"/>
-        </w:rPr>
-        <w:t>iperf</w:t>
-      </w:r>
-      <w:proofErr w:type="spellEnd"/>
-      <w:r>
-        <w:rPr>
-          <w:rFonts w:eastAsiaTheme="minorEastAsia"/>
-          <w:sz w:val="24"/>
-          <w:szCs w:val="32"/>
-        </w:rPr>
-        <w:t xml:space="preserve"> on h1, why does the web page take so much longer to download?</w:t>
+        <w:t>After starting iperf on h1, why does the web page take so much longer to download?</w:t>
       </w:r>
     </w:p>
     <w:p>
@@ -323,92 +331,151 @@
           <w:sz w:val="24"/>
           <w:szCs w:val="32"/>
         </w:rPr>
-        <w:t xml:space="preserve">With </w:t>
-      </w:r>
-      <w:proofErr w:type="spellStart"/>
-      <w:r>
-        <w:rPr>
-          <w:rFonts w:eastAsiaTheme="minorEastAsia"/>
-          <w:sz w:val="24"/>
-          <w:szCs w:val="32"/>
-        </w:rPr>
-        <w:t>iperf</w:t>
-      </w:r>
-      <w:proofErr w:type="spellEnd"/>
-      <w:r>
-        <w:rPr>
-          <w:rFonts w:eastAsiaTheme="minorEastAsia"/>
-          <w:sz w:val="24"/>
-          <w:szCs w:val="32"/>
-        </w:rPr>
-        <w:t xml:space="preserve"> running on h1, the traffic from </w:t>
-      </w:r>
-      <w:proofErr w:type="spellStart"/>
-      <w:r>
-        <w:rPr>
-          <w:rFonts w:eastAsiaTheme="minorEastAsia"/>
-          <w:sz w:val="24"/>
-          <w:szCs w:val="32"/>
-        </w:rPr>
-        <w:t>iperf</w:t>
-      </w:r>
-      <w:proofErr w:type="spellEnd"/>
-      <w:r>
-        <w:rPr>
-          <w:rFonts w:eastAsiaTheme="minorEastAsia"/>
-          <w:sz w:val="24"/>
-          <w:szCs w:val="32"/>
-        </w:rPr>
-        <w:t xml:space="preserve"> increases delay in the processing of the web page packets. </w:t>
-      </w:r>
-      <w:r>
-        <w:rPr>
-          <w:rFonts w:eastAsiaTheme="minorEastAsia"/>
-          <w:sz w:val="24"/>
-          <w:szCs w:val="32"/>
-        </w:rPr>
-        <w:t xml:space="preserve">Since the packets are processed in First-Come-First-Served basis, the packets before the </w:t>
-      </w:r>
-      <w:proofErr w:type="spellStart"/>
-      <w:r>
-        <w:rPr>
-          <w:rFonts w:eastAsiaTheme="minorEastAsia"/>
-          <w:sz w:val="24"/>
-          <w:szCs w:val="32"/>
-        </w:rPr>
-        <w:t>wget</w:t>
-      </w:r>
-      <w:proofErr w:type="spellEnd"/>
-      <w:r>
-        <w:rPr>
-          <w:rFonts w:eastAsiaTheme="minorEastAsia"/>
-          <w:sz w:val="24"/>
-          <w:szCs w:val="32"/>
-        </w:rPr>
-        <w:t xml:space="preserve"> traffic have to be processed first in order to process </w:t>
-      </w:r>
-      <w:proofErr w:type="spellStart"/>
-      <w:r>
-        <w:rPr>
-          <w:rFonts w:eastAsiaTheme="minorEastAsia"/>
-          <w:sz w:val="24"/>
-          <w:szCs w:val="32"/>
-        </w:rPr>
-        <w:t>wget</w:t>
-      </w:r>
-      <w:proofErr w:type="spellEnd"/>
-      <w:r>
-        <w:rPr>
-          <w:rFonts w:eastAsiaTheme="minorEastAsia"/>
-          <w:sz w:val="24"/>
-          <w:szCs w:val="32"/>
-        </w:rPr>
-        <w:t xml:space="preserve"> traffic and this is the main cause of the delay.</w:t>
-      </w:r>
-    </w:p>
-    <w:p>
-      <w:pPr>
-        <w:pStyle w:val="ListParagraph"/>
+        <w:t xml:space="preserve">With iperf running on h1, the traffic from iperf increases delay in the processing of the web page packets. </w:t>
+      </w:r>
+      <w:r>
+        <w:rPr>
+          <w:rFonts w:eastAsiaTheme="minorEastAsia"/>
+          <w:sz w:val="24"/>
+          <w:szCs w:val="32"/>
+        </w:rPr>
+        <w:t>Since the packets are processed in First-Come-First-Served basis, the packets before the wget traffic have to be processed first in order to process wget traffic and this is the main cause of the delay.</w:t>
+      </w:r>
+    </w:p>
+    <w:p>
+      <w:pPr>
+        <w:pStyle w:val="ListParagraph"/>
+        <w:jc w:val="both"/>
+        <w:rPr>
+          <w:rFonts w:eastAsiaTheme="minorEastAsia"/>
+          <w:sz w:val="24"/>
+          <w:szCs w:val="32"/>
+        </w:rPr>
+      </w:pPr>
+    </w:p>
+    <w:p>
+      <w:pPr>
+        <w:pStyle w:val="ListParagraph"/>
+        <w:jc w:val="both"/>
+        <w:rPr>
+          <w:rFonts w:eastAsiaTheme="minorEastAsia"/>
+          <w:sz w:val="24"/>
+          <w:szCs w:val="32"/>
+        </w:rPr>
+      </w:pPr>
+    </w:p>
+    <w:p>
+      <w:pPr>
+        <w:pStyle w:val="ListParagraph"/>
+        <w:jc w:val="both"/>
+        <w:rPr>
+          <w:rFonts w:eastAsiaTheme="minorEastAsia"/>
+          <w:sz w:val="24"/>
+          <w:szCs w:val="32"/>
+        </w:rPr>
+      </w:pPr>
+    </w:p>
+    <w:p>
+      <w:pPr>
+        <w:pStyle w:val="ListParagraph"/>
+        <w:jc w:val="both"/>
+        <w:rPr>
+          <w:rFonts w:eastAsiaTheme="minorEastAsia"/>
+          <w:sz w:val="24"/>
+          <w:szCs w:val="32"/>
+        </w:rPr>
+      </w:pPr>
+    </w:p>
+    <w:p>
+      <w:pPr>
+        <w:pStyle w:val="ListParagraph"/>
+        <w:jc w:val="both"/>
+        <w:rPr>
+          <w:rFonts w:eastAsiaTheme="minorEastAsia"/>
+          <w:sz w:val="24"/>
+          <w:szCs w:val="32"/>
+        </w:rPr>
+      </w:pPr>
+    </w:p>
+    <w:p>
+      <w:pPr>
+        <w:pStyle w:val="ListParagraph"/>
+        <w:jc w:val="both"/>
+        <w:rPr>
+          <w:rFonts w:eastAsiaTheme="minorEastAsia"/>
+          <w:sz w:val="24"/>
+          <w:szCs w:val="32"/>
+        </w:rPr>
+      </w:pPr>
+    </w:p>
+    <w:p>
+      <w:pPr>
+        <w:pStyle w:val="ListParagraph"/>
+        <w:jc w:val="both"/>
+        <w:rPr>
+          <w:rFonts w:eastAsiaTheme="minorEastAsia"/>
+          <w:sz w:val="24"/>
+          <w:szCs w:val="32"/>
+        </w:rPr>
+      </w:pPr>
+    </w:p>
+    <w:p>
+      <w:pPr>
+        <w:pStyle w:val="ListParagraph"/>
+        <w:jc w:val="both"/>
+        <w:rPr>
+          <w:rFonts w:eastAsiaTheme="minorEastAsia"/>
+          <w:sz w:val="24"/>
+          <w:szCs w:val="32"/>
+        </w:rPr>
+      </w:pPr>
+    </w:p>
+    <w:p>
+      <w:pPr>
+        <w:pStyle w:val="ListParagraph"/>
+        <w:jc w:val="both"/>
+        <w:rPr>
+          <w:rFonts w:eastAsiaTheme="minorEastAsia"/>
+          <w:sz w:val="24"/>
+          <w:szCs w:val="32"/>
+        </w:rPr>
+      </w:pPr>
+    </w:p>
+    <w:p>
+      <w:pPr>
+        <w:pStyle w:val="ListParagraph"/>
+        <w:jc w:val="both"/>
+        <w:rPr>
+          <w:rFonts w:eastAsiaTheme="minorEastAsia"/>
+          <w:sz w:val="24"/>
+          <w:szCs w:val="32"/>
+        </w:rPr>
+      </w:pPr>
+    </w:p>
+    <w:p>
+      <w:pPr>
+        <w:pStyle w:val="ListParagraph"/>
+        <w:jc w:val="both"/>
+        <w:rPr>
+          <w:rFonts w:eastAsiaTheme="minorEastAsia"/>
+          <w:sz w:val="24"/>
+          <w:szCs w:val="32"/>
+        </w:rPr>
+      </w:pPr>
+    </w:p>
+    <w:p>
+      <w:pPr>
+        <w:pStyle w:val="ListParagraph"/>
+        <w:jc w:val="both"/>
+        <w:rPr>
+          <w:rFonts w:eastAsiaTheme="minorEastAsia"/>
+          <w:sz w:val="24"/>
+          <w:szCs w:val="32"/>
+        </w:rPr>
+      </w:pPr>
+    </w:p>
+    <w:p>
+      <w:pPr>
         <w:rPr>
           <w:rFonts w:eastAsiaTheme="minorEastAsia"/>
           <w:sz w:val="24"/>
@@ -435,6 +502,7 @@
           <w:sz w:val="24"/>
           <w:szCs w:val="32"/>
         </w:rPr>
+        <w:lastRenderedPageBreak/>
         <w:t xml:space="preserve">Please provide the figures for the first experiment (with </w:t>
       </w:r>
       <w:proofErr w:type="spellStart"/>
@@ -467,26 +535,328 @@
     <w:p>
       <w:pPr>
         <w:pStyle w:val="ListParagraph"/>
-        <w:jc w:val="center"/>
-        <w:rPr>
-          <w:rFonts w:eastAsiaTheme="minorEastAsia"/>
-          <w:sz w:val="24"/>
-          <w:szCs w:val="32"/>
-        </w:rPr>
-      </w:pPr>
-      <w:r>
-        <w:rPr>
-          <w:rFonts w:eastAsiaTheme="minorEastAsia"/>
+        <w:numPr>
+          <w:ilvl w:val="1"/>
+          <w:numId w:val="4"/>
+        </w:numPr>
+        <w:rPr>
+          <w:rFonts w:eastAsiaTheme="minorEastAsia"/>
+          <w:sz w:val="24"/>
+          <w:szCs w:val="32"/>
+        </w:rPr>
+      </w:pPr>
+      <w:r>
+        <w:rPr>
+          <w:rFonts w:eastAsiaTheme="minorEastAsia"/>
+          <w:sz w:val="24"/>
+          <w:szCs w:val="32"/>
+        </w:rPr>
+        <w:t>Please comment on what you can see in the figures.</w:t>
+      </w:r>
+    </w:p>
+    <w:p>
+      <w:pPr>
+        <w:pStyle w:val="ListParagraph"/>
+        <w:rPr>
+          <w:rFonts w:eastAsiaTheme="minorEastAsia"/>
+          <w:sz w:val="24"/>
+          <w:szCs w:val="32"/>
+        </w:rPr>
+      </w:pPr>
+    </w:p>
+    <w:p>
+      <w:pPr>
+        <w:pStyle w:val="ListParagraph"/>
+        <w:rPr>
+          <w:rFonts w:eastAsiaTheme="minorEastAsia"/>
+          <w:sz w:val="24"/>
+          <w:szCs w:val="32"/>
+        </w:rPr>
+      </w:pPr>
+    </w:p>
+    <w:p>
+      <w:pPr>
+        <w:pStyle w:val="ListParagraph"/>
+        <w:rPr>
+          <w:rFonts w:eastAsiaTheme="minorEastAsia"/>
+          <w:sz w:val="24"/>
+          <w:szCs w:val="32"/>
+        </w:rPr>
+      </w:pPr>
+      <w:r>
+        <w:rPr>
+          <w:rFonts w:eastAsiaTheme="minorEastAsia"/>
+          <w:sz w:val="24"/>
+          <w:szCs w:val="32"/>
+        </w:rPr>
+        <w:t xml:space="preserve">At about 10 seconds, iperf started and generated traffic and caused the quick increase in Figure 1. At </w:t>
+      </w:r>
+      <w:r>
+        <w:rPr>
+          <w:rFonts w:eastAsiaTheme="minorEastAsia"/>
+          <w:sz w:val="24"/>
+          <w:szCs w:val="32"/>
+        </w:rPr>
+        <w:t>about</w:t>
+      </w:r>
+      <w:r>
+        <w:rPr>
+          <w:rFonts w:eastAsiaTheme="minorEastAsia"/>
+          <w:sz w:val="24"/>
+          <w:szCs w:val="32"/>
+        </w:rPr>
+        <w:t xml:space="preserve"> 86.5 seconds, wget started and completed at 91.5 seconds. When</w:t>
+      </w:r>
+      <w:r>
+        <w:rPr>
+          <w:rFonts w:eastAsiaTheme="minorEastAsia"/>
+          <w:sz w:val="24"/>
+          <w:szCs w:val="32"/>
+        </w:rPr>
+        <w:t xml:space="preserve"> i</w:t>
+      </w:r>
+      <w:r>
+        <w:rPr>
+          <w:rFonts w:eastAsiaTheme="minorEastAsia"/>
+          <w:sz w:val="24"/>
+          <w:szCs w:val="32"/>
+        </w:rPr>
+        <w:t xml:space="preserve">perf’s traffic in </w:t>
+      </w:r>
+      <w:r>
+        <w:rPr>
+          <w:rFonts w:eastAsiaTheme="minorEastAsia"/>
+          <w:i/>
+          <w:sz w:val="24"/>
+          <w:szCs w:val="32"/>
+        </w:rPr>
+        <w:t>Figure 3</w:t>
+      </w:r>
+      <w:r>
+        <w:rPr>
+          <w:rFonts w:eastAsiaTheme="minorEastAsia"/>
+          <w:i/>
+          <w:sz w:val="24"/>
+          <w:szCs w:val="32"/>
+        </w:rPr>
+        <w:t xml:space="preserve"> </w:t>
+      </w:r>
+      <w:r>
+        <w:rPr>
+          <w:rFonts w:eastAsiaTheme="minorEastAsia"/>
+          <w:sz w:val="24"/>
+          <w:szCs w:val="32"/>
+        </w:rPr>
+        <w:t xml:space="preserve">hit 300KB/s, a packet loss occurs and the congestion window size is reduced as half. After a few seconds of </w:t>
+      </w:r>
+      <w:r>
+        <w:rPr>
+          <w:rFonts w:eastAsiaTheme="minorEastAsia"/>
+          <w:sz w:val="24"/>
+          <w:szCs w:val="32"/>
+        </w:rPr>
+        <w:t>additive increase in CWS, another packet was dropped and the CWS is reduced as half again. Additive increase continues until a packet is dropped at 100 packets / second. At 86.5 seconds, Figure 3 (iperf)’s CWS became 125 KB/s to share with Figure 2 (wget).</w:t>
+      </w:r>
+    </w:p>
+    <w:p>
+      <w:pPr>
+        <w:pStyle w:val="ListParagraph"/>
+        <w:rPr>
+          <w:rFonts w:eastAsiaTheme="minorEastAsia"/>
+          <w:sz w:val="24"/>
+          <w:szCs w:val="32"/>
+        </w:rPr>
+      </w:pPr>
+      <w:bookmarkStart w:id="0" w:name="_GoBack"/>
+      <w:bookmarkEnd w:id="0"/>
+    </w:p>
+    <w:p>
+      <w:pPr>
+        <w:pStyle w:val="ListParagraph"/>
+        <w:rPr>
+          <w:rFonts w:eastAsiaTheme="minorEastAsia"/>
+          <w:sz w:val="24"/>
+          <w:szCs w:val="32"/>
+        </w:rPr>
+      </w:pPr>
+    </w:p>
+    <w:p>
+      <w:pPr>
+        <w:pStyle w:val="ListParagraph"/>
+        <w:rPr>
+          <w:rFonts w:eastAsiaTheme="minorEastAsia"/>
+          <w:sz w:val="24"/>
+          <w:szCs w:val="32"/>
+        </w:rPr>
+      </w:pPr>
+      <w:r>
+        <w:rPr>
           <w:noProof/>
-          <w:sz w:val="24"/>
-          <w:szCs w:val="32"/>
-        </w:rPr>
-        <w:lastRenderedPageBreak/>
+        </w:rPr>
+        <mc:AlternateContent>
+          <mc:Choice Requires="wps">
+            <w:drawing>
+              <wp:anchor distT="0" distB="0" distL="114300" distR="114300" simplePos="0" relativeHeight="251660288" behindDoc="1" locked="0" layoutInCell="1" allowOverlap="1" wp14:anchorId="2773C6F3" wp14:editId="1FA413C6">
+                <wp:simplePos x="0" y="0"/>
+                <wp:positionH relativeFrom="column">
+                  <wp:posOffset>459740</wp:posOffset>
+                </wp:positionH>
+                <wp:positionV relativeFrom="paragraph">
+                  <wp:posOffset>2358390</wp:posOffset>
+                </wp:positionV>
+                <wp:extent cx="5026025" cy="635"/>
+                <wp:effectExtent l="0" t="0" r="0" b="0"/>
+                <wp:wrapTight wrapText="bothSides">
+                  <wp:wrapPolygon edited="0">
+                    <wp:start x="0" y="0"/>
+                    <wp:lineTo x="0" y="21600"/>
+                    <wp:lineTo x="21600" y="21600"/>
+                    <wp:lineTo x="21600" y="0"/>
+                  </wp:wrapPolygon>
+                </wp:wrapTight>
+                <wp:docPr id="1" name="Text Box 1"/>
+                <wp:cNvGraphicFramePr/>
+                <a:graphic xmlns:a="http://schemas.openxmlformats.org/drawingml/2006/main">
+                  <a:graphicData uri="http://schemas.microsoft.com/office/word/2010/wordprocessingShape">
+                    <wps:wsp>
+                      <wps:cNvSpPr txBox="1"/>
+                      <wps:spPr>
+                        <a:xfrm>
+                          <a:off x="0" y="0"/>
+                          <a:ext cx="5026025" cy="635"/>
+                        </a:xfrm>
+                        <a:prstGeom prst="rect">
+                          <a:avLst/>
+                        </a:prstGeom>
+                        <a:solidFill>
+                          <a:prstClr val="white"/>
+                        </a:solidFill>
+                        <a:ln>
+                          <a:noFill/>
+                        </a:ln>
+                        <a:effectLst/>
+                      </wps:spPr>
+                      <wps:txbx>
+                        <w:txbxContent>
+                          <w:p>
+                            <w:pPr>
+                              <w:pStyle w:val="Caption"/>
+                              <w:rPr>
+                                <w:noProof/>
+                                <w:color w:val="000000"/>
+                                <w:sz w:val="24"/>
+                                <w:szCs w:val="32"/>
+                              </w:rPr>
+                            </w:pPr>
+                            <w:r>
+                              <w:t xml:space="preserve">Figure </w:t>
+                            </w:r>
+                            <w:fldSimple w:instr=" SEQ Figure \* ARABIC ">
+                              <w:r>
+                                <w:rPr>
+                                  <w:noProof/>
+                                </w:rPr>
+                                <w:t>1</w:t>
+                              </w:r>
+                            </w:fldSimple>
+                            <w:r>
+                              <w:t xml:space="preserve"> Experiment 1 Queue</w:t>
+                            </w:r>
+                          </w:p>
+                        </w:txbxContent>
+                      </wps:txbx>
+                      <wps:bodyPr rot="0" spcFirstLastPara="0" vertOverflow="overflow" horzOverflow="overflow" vert="horz" wrap="square" lIns="0" tIns="0" rIns="0" bIns="0" numCol="1" spcCol="0" rtlCol="0" fromWordArt="0" anchor="t" anchorCtr="0" forceAA="0" compatLnSpc="1">
+                        <a:prstTxWarp prst="textNoShape">
+                          <a:avLst/>
+                        </a:prstTxWarp>
+                        <a:spAutoFit/>
+                      </wps:bodyPr>
+                    </wps:wsp>
+                  </a:graphicData>
+                </a:graphic>
+              </wp:anchor>
+            </w:drawing>
+          </mc:Choice>
+          <mc:Fallback>
+            <w:pict>
+              <v:shapetype w14:anchorId="2773C6F3" id="_x0000_t202" coordsize="21600,21600" o:spt="202" path="m,l,21600r21600,l21600,xe">
+                <v:stroke joinstyle="miter"/>
+                <v:path gradientshapeok="t" o:connecttype="rect"/>
+              </v:shapetype>
+              <v:shape id="Text Box 1" o:spid="_x0000_s1026" type="#_x0000_t202" style="position:absolute;left:0;text-align:left;margin-left:36.2pt;margin-top:185.7pt;width:395.75pt;height:.05pt;z-index:-251656192;visibility:visible;mso-wrap-style:square;mso-wrap-distance-left:9pt;mso-wrap-distance-top:0;mso-wrap-distance-right:9pt;mso-wrap-distance-bottom:0;mso-position-horizontal:absolute;mso-position-horizontal-relative:text;mso-position-vertical:absolute;mso-position-vertical-relative:text;v-text-anchor:top" o:gfxdata="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" stroked="f">
+                <v:textbox style="mso-fit-shape-to-text:t" inset="0,0,0,0">
+                  <w:txbxContent>
+                    <w:p>
+                      <w:pPr>
+                        <w:pStyle w:val="Caption"/>
+                        <w:rPr>
+                          <w:noProof/>
+                          <w:color w:val="000000"/>
+                          <w:sz w:val="24"/>
+                          <w:szCs w:val="32"/>
+                        </w:rPr>
+                      </w:pPr>
+                      <w:r>
+                        <w:t xml:space="preserve">Figure </w:t>
+                      </w:r>
+                      <w:r>
+                        <w:fldChar w:fldCharType="begin"/>
+                      </w:r>
+                      <w:r>
+                        <w:instrText xml:space="preserve"> SEQ Figure \* ARABIC </w:instrText>
+                      </w:r>
+                      <w:r>
+                        <w:fldChar w:fldCharType="separate"/>
+                      </w:r>
+                      <w:r>
+                        <w:rPr>
+                          <w:noProof/>
+                        </w:rPr>
+                        <w:t>1</w:t>
+                      </w:r>
+                      <w:r>
+                        <w:fldChar w:fldCharType="end"/>
+                      </w:r>
+                      <w:r>
+                        <w:t xml:space="preserve"> Experiment 1 Queue</w:t>
+                      </w:r>
+                    </w:p>
+                  </w:txbxContent>
+                </v:textbox>
+                <w10:wrap type="tight"/>
+              </v:shape>
+            </w:pict>
+          </mc:Fallback>
+        </mc:AlternateContent>
+      </w:r>
+      <w:r>
+        <w:rPr>
+          <w:rFonts w:eastAsiaTheme="minorEastAsia"/>
+          <w:noProof/>
+          <w:sz w:val="24"/>
+          <w:szCs w:val="32"/>
+        </w:rPr>
         <w:drawing>
-          <wp:inline distT="0" distB="0" distL="0" distR="0">
-            <wp:extent cx="5943600" cy="2228850"/>
-            <wp:effectExtent l="0" t="0" r="0" b="0"/>
-            <wp:docPr id="1" name="Picture 1"/>
+          <wp:anchor distT="0" distB="0" distL="114300" distR="114300" simplePos="0" relativeHeight="251658240" behindDoc="1" locked="0" layoutInCell="1" allowOverlap="1" wp14:anchorId="74974EF2" wp14:editId="6BBC86B5">
+            <wp:simplePos x="0" y="0"/>
+            <wp:positionH relativeFrom="margin">
+              <wp:posOffset>459740</wp:posOffset>
+            </wp:positionH>
+            <wp:positionV relativeFrom="paragraph">
+              <wp:posOffset>185420</wp:posOffset>
+            </wp:positionV>
+            <wp:extent cx="5026025" cy="2115820"/>
+            <wp:effectExtent l="0" t="0" r="3175" b="0"/>
+            <wp:wrapTight wrapText="bothSides">
+              <wp:wrapPolygon edited="0">
+                <wp:start x="0" y="0"/>
+                <wp:lineTo x="0" y="21393"/>
+                <wp:lineTo x="21532" y="21393"/>
+                <wp:lineTo x="21532" y="0"/>
+                <wp:lineTo x="0" y="0"/>
+              </wp:wrapPolygon>
+            </wp:wrapTight>
+            <wp:docPr id="13" name="Picture 13"/>
             <wp:cNvGraphicFramePr>
               <a:graphicFrameLocks xmlns:a="http://schemas.openxmlformats.org/drawingml/2006/main" noChangeAspect="1"/>
             </wp:cNvGraphicFramePr>
@@ -494,10 +864,10 @@
               <a:graphicData uri="http://schemas.openxmlformats.org/drawingml/2006/picture">
                 <pic:pic xmlns:pic="http://schemas.openxmlformats.org/drawingml/2006/picture">
                   <pic:nvPicPr>
-                    <pic:cNvPr id="1" name="exp1_33_queue.png"/>
+                    <pic:cNvPr id="13" name="exp1_33_queue.png"/>
                     <pic:cNvPicPr/>
                   </pic:nvPicPr>
-                  <pic:blipFill>
+                  <pic:blipFill rotWithShape="1">
                     <a:blip r:embed="rId8" cstate="print">
                       <a:extLst>
                         <a:ext uri="{28A0092B-C50C-407E-A947-70E740481C1C}">
@@ -505,38 +875,298 @@
                         </a:ext>
                       </a:extLst>
                     </a:blip>
-                    <a:stretch>
-                      <a:fillRect/>
-                    </a:stretch>
+                    <a:srcRect l="12821" r="4700" b="7407"/>
+                    <a:stretch/>
                   </pic:blipFill>
-                  <pic:spPr>
+                  <pic:spPr bwMode="auto">
                     <a:xfrm>
                       <a:off x="0" y="0"/>
-                      <a:ext cx="5943600" cy="2228850"/>
+                      <a:ext cx="5026025" cy="2115820"/>
                     </a:xfrm>
                     <a:prstGeom prst="rect">
                       <a:avLst/>
                     </a:prstGeom>
+                    <a:ln>
+                      <a:noFill/>
+                    </a:ln>
+                    <a:extLst>
+                      <a:ext uri="{53640926-AAD7-44D8-BBD7-CCE9431645EC}">
+                        <a14:shadowObscured xmlns:a14="http://schemas.microsoft.com/office/drawing/2010/main"/>
+                      </a:ext>
+                    </a:extLst>
                   </pic:spPr>
                 </pic:pic>
               </a:graphicData>
             </a:graphic>
-          </wp:inline>
+            <wp14:sizeRelH relativeFrom="page">
+              <wp14:pctWidth>0</wp14:pctWidth>
+            </wp14:sizeRelH>
+            <wp14:sizeRelV relativeFrom="page">
+              <wp14:pctHeight>0</wp14:pctHeight>
+            </wp14:sizeRelV>
+          </wp:anchor>
         </w:drawing>
       </w:r>
-      <w:bookmarkStart w:id="0" w:name="_GoBack"/>
-      <w:r>
-        <w:rPr>
-          <w:rFonts w:eastAsiaTheme="minorEastAsia"/>
+    </w:p>
+    <w:p>
+      <w:pPr>
+        <w:rPr>
+          <w:rFonts w:eastAsiaTheme="minorEastAsia"/>
+          <w:sz w:val="24"/>
+          <w:szCs w:val="32"/>
+        </w:rPr>
+      </w:pPr>
+    </w:p>
+    <w:p>
+      <w:pPr>
+        <w:pStyle w:val="ListParagraph"/>
+        <w:keepNext/>
+      </w:pPr>
+    </w:p>
+    <w:p>
+      <w:pPr>
+        <w:pStyle w:val="ListParagraph"/>
+        <w:keepNext/>
+      </w:pPr>
+    </w:p>
+    <w:p>
+      <w:pPr>
+        <w:pStyle w:val="ListParagraph"/>
+        <w:keepNext/>
+      </w:pPr>
+    </w:p>
+    <w:p>
+      <w:pPr>
+        <w:pStyle w:val="ListParagraph"/>
+        <w:keepNext/>
+      </w:pPr>
+    </w:p>
+    <w:p>
+      <w:pPr>
+        <w:pStyle w:val="ListParagraph"/>
+        <w:keepNext/>
+      </w:pPr>
+    </w:p>
+    <w:p>
+      <w:pPr>
+        <w:pStyle w:val="ListParagraph"/>
+        <w:keepNext/>
+      </w:pPr>
+    </w:p>
+    <w:p>
+      <w:pPr>
+        <w:pStyle w:val="ListParagraph"/>
+        <w:keepNext/>
+      </w:pPr>
+    </w:p>
+    <w:p>
+      <w:pPr>
+        <w:pStyle w:val="ListParagraph"/>
+        <w:keepNext/>
+      </w:pPr>
+    </w:p>
+    <w:p>
+      <w:pPr>
+        <w:pStyle w:val="ListParagraph"/>
+        <w:keepNext/>
+      </w:pPr>
+    </w:p>
+    <w:p>
+      <w:pPr>
+        <w:keepNext/>
+      </w:pPr>
+    </w:p>
+    <w:p>
+      <w:pPr>
+        <w:pStyle w:val="ListParagraph"/>
+        <w:keepNext/>
+      </w:pPr>
+    </w:p>
+    <w:p>
+      <w:pPr>
+        <w:pStyle w:val="ListParagraph"/>
+        <w:keepNext/>
+      </w:pPr>
+    </w:p>
+    <w:p>
+      <w:pPr>
+        <w:pStyle w:val="ListParagraph"/>
+        <w:keepNext/>
+      </w:pPr>
+    </w:p>
+    <w:p>
+      <w:pPr>
+        <w:pStyle w:val="ListParagraph"/>
+        <w:keepNext/>
+      </w:pPr>
+    </w:p>
+    <w:p>
+      <w:pPr>
+        <w:pStyle w:val="ListParagraph"/>
+        <w:keepNext/>
+      </w:pPr>
+      <w:r>
+        <w:rPr>
           <w:noProof/>
-          <w:sz w:val="24"/>
-          <w:szCs w:val="32"/>
+        </w:rPr>
+        <mc:AlternateContent>
+          <mc:Choice Requires="wps">
+            <w:drawing>
+              <wp:anchor distT="0" distB="0" distL="114300" distR="114300" simplePos="0" relativeHeight="251666432" behindDoc="1" locked="0" layoutInCell="1" allowOverlap="1" wp14:anchorId="224E2873" wp14:editId="2B728BC9">
+                <wp:simplePos x="0" y="0"/>
+                <wp:positionH relativeFrom="column">
+                  <wp:posOffset>3009265</wp:posOffset>
+                </wp:positionH>
+                <wp:positionV relativeFrom="paragraph">
+                  <wp:posOffset>1237615</wp:posOffset>
+                </wp:positionV>
+                <wp:extent cx="2481580" cy="635"/>
+                <wp:effectExtent l="0" t="0" r="0" b="0"/>
+                <wp:wrapTight wrapText="bothSides">
+                  <wp:wrapPolygon edited="0">
+                    <wp:start x="0" y="0"/>
+                    <wp:lineTo x="0" y="21600"/>
+                    <wp:lineTo x="21600" y="21600"/>
+                    <wp:lineTo x="21600" y="0"/>
+                  </wp:wrapPolygon>
+                </wp:wrapTight>
+                <wp:docPr id="25" name="Text Box 25"/>
+                <wp:cNvGraphicFramePr/>
+                <a:graphic xmlns:a="http://schemas.openxmlformats.org/drawingml/2006/main">
+                  <a:graphicData uri="http://schemas.microsoft.com/office/word/2010/wordprocessingShape">
+                    <wps:wsp>
+                      <wps:cNvSpPr txBox="1"/>
+                      <wps:spPr>
+                        <a:xfrm>
+                          <a:off x="0" y="0"/>
+                          <a:ext cx="2481580" cy="635"/>
+                        </a:xfrm>
+                        <a:prstGeom prst="rect">
+                          <a:avLst/>
+                        </a:prstGeom>
+                        <a:solidFill>
+                          <a:prstClr val="white"/>
+                        </a:solidFill>
+                        <a:ln>
+                          <a:noFill/>
+                        </a:ln>
+                        <a:effectLst/>
+                      </wps:spPr>
+                      <wps:txbx>
+                        <w:txbxContent>
+                          <w:p>
+                            <w:pPr>
+                              <w:pStyle w:val="Caption"/>
+                              <w:rPr>
+                                <w:noProof/>
+                                <w:color w:val="000000"/>
+                              </w:rPr>
+                            </w:pPr>
+                            <w:r>
+                              <w:t xml:space="preserve">Figure </w:t>
+                            </w:r>
+                            <w:fldSimple w:instr=" SEQ Figure \* ARABIC ">
+                              <w:r>
+                                <w:rPr>
+                                  <w:noProof/>
+                                </w:rPr>
+                                <w:t>2</w:t>
+                              </w:r>
+                            </w:fldSimple>
+                            <w:r>
+                              <w:t xml:space="preserve"> Experiment 1 CWND wget</w:t>
+                            </w:r>
+                          </w:p>
+                        </w:txbxContent>
+                      </wps:txbx>
+                      <wps:bodyPr rot="0" spcFirstLastPara="0" vertOverflow="overflow" horzOverflow="overflow" vert="horz" wrap="square" lIns="0" tIns="0" rIns="0" bIns="0" numCol="1" spcCol="0" rtlCol="0" fromWordArt="0" anchor="t" anchorCtr="0" forceAA="0" compatLnSpc="1">
+                        <a:prstTxWarp prst="textNoShape">
+                          <a:avLst/>
+                        </a:prstTxWarp>
+                        <a:spAutoFit/>
+                      </wps:bodyPr>
+                    </wps:wsp>
+                  </a:graphicData>
+                </a:graphic>
+              </wp:anchor>
+            </w:drawing>
+          </mc:Choice>
+          <mc:Fallback>
+            <w:pict>
+              <v:shape w14:anchorId="224E2873" id="Text Box 25" o:spid="_x0000_s1027" type="#_x0000_t202" style="position:absolute;left:0;text-align:left;margin-left:236.95pt;margin-top:97.45pt;width:195.4pt;height:.05pt;z-index:-251650048;visibility:visible;mso-wrap-style:square;mso-wrap-distance-left:9pt;mso-wrap-distance-top:0;mso-wrap-distance-right:9pt;mso-wrap-distance-bottom:0;mso-position-horizontal:absolute;mso-position-horizontal-relative:text;mso-position-vertical:absolute;mso-position-vertical-relative:text;v-text-anchor:top" o:gfxdata="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" stroked="f">
+                <v:textbox style="mso-fit-shape-to-text:t" inset="0,0,0,0">
+                  <w:txbxContent>
+                    <w:p>
+                      <w:pPr>
+                        <w:pStyle w:val="Caption"/>
+                        <w:rPr>
+                          <w:noProof/>
+                          <w:color w:val="000000"/>
+                        </w:rPr>
+                      </w:pPr>
+                      <w:r>
+                        <w:t xml:space="preserve">Figure </w:t>
+                      </w:r>
+                      <w:r>
+                        <w:fldChar w:fldCharType="begin"/>
+                      </w:r>
+                      <w:r>
+                        <w:instrText xml:space="preserve"> SEQ Figure \* ARABIC </w:instrText>
+                      </w:r>
+                      <w:r>
+                        <w:fldChar w:fldCharType="separate"/>
+                      </w:r>
+                      <w:r>
+                        <w:rPr>
+                          <w:noProof/>
+                        </w:rPr>
+                        <w:t>2</w:t>
+                      </w:r>
+                      <w:r>
+                        <w:fldChar w:fldCharType="end"/>
+                      </w:r>
+                      <w:r>
+                        <w:t xml:space="preserve"> Experiment 1 CWND </w:t>
+                      </w:r>
+                      <w:proofErr w:type="spellStart"/>
+                      <w:r>
+                        <w:t>wget</w:t>
+                      </w:r>
+                      <w:proofErr w:type="spellEnd"/>
+                    </w:p>
+                  </w:txbxContent>
+                </v:textbox>
+                <w10:wrap type="tight"/>
+              </v:shape>
+            </w:pict>
+          </mc:Fallback>
+        </mc:AlternateContent>
+      </w:r>
+      <w:r>
+        <w:rPr>
+          <w:noProof/>
         </w:rPr>
         <w:drawing>
-          <wp:inline distT="0" distB="0" distL="0" distR="0">
-            <wp:extent cx="5943600" cy="2228850"/>
-            <wp:effectExtent l="0" t="0" r="0" b="0"/>
-            <wp:docPr id="2" name="Picture 2"/>
+          <wp:anchor distT="0" distB="0" distL="114300" distR="114300" simplePos="0" relativeHeight="251664384" behindDoc="1" locked="0" layoutInCell="1" allowOverlap="1" wp14:anchorId="2FE8D5F5" wp14:editId="1264E961">
+            <wp:simplePos x="0" y="0"/>
+            <wp:positionH relativeFrom="column">
+              <wp:posOffset>3009697</wp:posOffset>
+            </wp:positionH>
+            <wp:positionV relativeFrom="paragraph">
+              <wp:posOffset>81357</wp:posOffset>
+            </wp:positionV>
+            <wp:extent cx="2481580" cy="1099185"/>
+            <wp:effectExtent l="0" t="0" r="0" b="5715"/>
+            <wp:wrapTight wrapText="bothSides">
+              <wp:wrapPolygon edited="0">
+                <wp:start x="0" y="0"/>
+                <wp:lineTo x="0" y="21338"/>
+                <wp:lineTo x="21390" y="21338"/>
+                <wp:lineTo x="21390" y="0"/>
+                <wp:lineTo x="0" y="0"/>
+              </wp:wrapPolygon>
+            </wp:wrapTight>
+            <wp:docPr id="24" name="Picture 24"/>
             <wp:cNvGraphicFramePr>
               <a:graphicFrameLocks xmlns:a="http://schemas.openxmlformats.org/drawingml/2006/main" noChangeAspect="1"/>
             </wp:cNvGraphicFramePr>
@@ -544,10 +1174,10 @@
               <a:graphicData uri="http://schemas.openxmlformats.org/drawingml/2006/picture">
                 <pic:pic xmlns:pic="http://schemas.openxmlformats.org/drawingml/2006/picture">
                   <pic:nvPicPr>
-                    <pic:cNvPr id="2" name="exp1_33_tcp_cwnd_iperf.png"/>
+                    <pic:cNvPr id="24" name="exp1_33_tcp_cwnd_wget.png"/>
                     <pic:cNvPicPr/>
                   </pic:nvPicPr>
-                  <pic:blipFill>
+                  <pic:blipFill rotWithShape="1">
                     <a:blip r:embed="rId9" cstate="print">
                       <a:extLst>
                         <a:ext uri="{28A0092B-C50C-407E-A947-70E740481C1C}">
@@ -555,38 +1185,200 @@
                         </a:ext>
                       </a:extLst>
                     </a:blip>
-                    <a:stretch>
-                      <a:fillRect/>
-                    </a:stretch>
+                    <a:srcRect l="7769" r="7616"/>
+                    <a:stretch/>
                   </pic:blipFill>
-                  <pic:spPr>
+                  <pic:spPr bwMode="auto">
                     <a:xfrm>
                       <a:off x="0" y="0"/>
-                      <a:ext cx="5943600" cy="2228850"/>
+                      <a:ext cx="2481580" cy="1099185"/>
                     </a:xfrm>
                     <a:prstGeom prst="rect">
                       <a:avLst/>
                     </a:prstGeom>
+                    <a:ln>
+                      <a:noFill/>
+                    </a:ln>
+                    <a:extLst>
+                      <a:ext uri="{53640926-AAD7-44D8-BBD7-CCE9431645EC}">
+                        <a14:shadowObscured xmlns:a14="http://schemas.microsoft.com/office/drawing/2010/main"/>
+                      </a:ext>
+                    </a:extLst>
                   </pic:spPr>
                 </pic:pic>
               </a:graphicData>
             </a:graphic>
-          </wp:inline>
+            <wp14:sizeRelH relativeFrom="page">
+              <wp14:pctWidth>0</wp14:pctWidth>
+            </wp14:sizeRelH>
+            <wp14:sizeRelV relativeFrom="page">
+              <wp14:pctHeight>0</wp14:pctHeight>
+            </wp14:sizeRelV>
+          </wp:anchor>
         </w:drawing>
       </w:r>
-      <w:bookmarkEnd w:id="0"/>
-      <w:r>
-        <w:rPr>
-          <w:rFonts w:eastAsiaTheme="minorEastAsia"/>
+      <w:r>
+        <w:rPr>
           <w:noProof/>
-          <w:sz w:val="24"/>
-          <w:szCs w:val="32"/>
+        </w:rPr>
+        <mc:AlternateContent>
+          <mc:Choice Requires="wps">
+            <w:drawing>
+              <wp:anchor distT="0" distB="0" distL="114300" distR="114300" simplePos="0" relativeHeight="251663360" behindDoc="1" locked="0" layoutInCell="1" allowOverlap="1" wp14:anchorId="14F41AEB" wp14:editId="73B95BCC">
+                <wp:simplePos x="0" y="0"/>
+                <wp:positionH relativeFrom="column">
+                  <wp:posOffset>458470</wp:posOffset>
+                </wp:positionH>
+                <wp:positionV relativeFrom="paragraph">
+                  <wp:posOffset>1255395</wp:posOffset>
+                </wp:positionV>
+                <wp:extent cx="2512695" cy="635"/>
+                <wp:effectExtent l="0" t="0" r="0" b="0"/>
+                <wp:wrapTight wrapText="bothSides">
+                  <wp:wrapPolygon edited="0">
+                    <wp:start x="0" y="0"/>
+                    <wp:lineTo x="0" y="21600"/>
+                    <wp:lineTo x="21600" y="21600"/>
+                    <wp:lineTo x="21600" y="0"/>
+                  </wp:wrapPolygon>
+                </wp:wrapTight>
+                <wp:docPr id="23" name="Text Box 23"/>
+                <wp:cNvGraphicFramePr/>
+                <a:graphic xmlns:a="http://schemas.openxmlformats.org/drawingml/2006/main">
+                  <a:graphicData uri="http://schemas.microsoft.com/office/word/2010/wordprocessingShape">
+                    <wps:wsp>
+                      <wps:cNvSpPr txBox="1"/>
+                      <wps:spPr>
+                        <a:xfrm>
+                          <a:off x="0" y="0"/>
+                          <a:ext cx="2512695" cy="635"/>
+                        </a:xfrm>
+                        <a:prstGeom prst="rect">
+                          <a:avLst/>
+                        </a:prstGeom>
+                        <a:solidFill>
+                          <a:prstClr val="white"/>
+                        </a:solidFill>
+                        <a:ln>
+                          <a:noFill/>
+                        </a:ln>
+                        <a:effectLst/>
+                      </wps:spPr>
+                      <wps:txbx>
+                        <w:txbxContent>
+                          <w:p>
+                            <w:pPr>
+                              <w:pStyle w:val="Caption"/>
+                              <w:rPr>
+                                <w:noProof/>
+                                <w:color w:val="000000"/>
+                              </w:rPr>
+                            </w:pPr>
+                            <w:r>
+                              <w:t xml:space="preserve">Figure </w:t>
+                            </w:r>
+                            <w:fldSimple w:instr=" SEQ Figure \* ARABIC ">
+                              <w:r>
+                                <w:rPr>
+                                  <w:noProof/>
+                                </w:rPr>
+                                <w:t>3</w:t>
+                              </w:r>
+                            </w:fldSimple>
+                            <w:r>
+                              <w:t xml:space="preserve"> Experiment 1 CWND iperf</w:t>
+                            </w:r>
+                          </w:p>
+                        </w:txbxContent>
+                      </wps:txbx>
+                      <wps:bodyPr rot="0" spcFirstLastPara="0" vertOverflow="overflow" horzOverflow="overflow" vert="horz" wrap="square" lIns="0" tIns="0" rIns="0" bIns="0" numCol="1" spcCol="0" rtlCol="0" fromWordArt="0" anchor="t" anchorCtr="0" forceAA="0" compatLnSpc="1">
+                        <a:prstTxWarp prst="textNoShape">
+                          <a:avLst/>
+                        </a:prstTxWarp>
+                        <a:spAutoFit/>
+                      </wps:bodyPr>
+                    </wps:wsp>
+                  </a:graphicData>
+                </a:graphic>
+              </wp:anchor>
+            </w:drawing>
+          </mc:Choice>
+          <mc:Fallback>
+            <w:pict>
+              <v:shape w14:anchorId="14F41AEB" id="Text Box 23" o:spid="_x0000_s1028" type="#_x0000_t202" style="position:absolute;left:0;text-align:left;margin-left:36.1pt;margin-top:98.85pt;width:197.85pt;height:.05pt;z-index:-251653120;visibility:visible;mso-wrap-style:square;mso-wrap-distance-left:9pt;mso-wrap-distance-top:0;mso-wrap-distance-right:9pt;mso-wrap-distance-bottom:0;mso-position-horizontal:absolute;mso-position-horizontal-relative:text;mso-position-vertical:absolute;mso-position-vertical-relative:text;v-text-anchor:top" o:gfxdata="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" stroked="f">
+                <v:textbox style="mso-fit-shape-to-text:t" inset="0,0,0,0">
+                  <w:txbxContent>
+                    <w:p>
+                      <w:pPr>
+                        <w:pStyle w:val="Caption"/>
+                        <w:rPr>
+                          <w:noProof/>
+                          <w:color w:val="000000"/>
+                        </w:rPr>
+                      </w:pPr>
+                      <w:r>
+                        <w:t xml:space="preserve">Figure </w:t>
+                      </w:r>
+                      <w:r>
+                        <w:fldChar w:fldCharType="begin"/>
+                      </w:r>
+                      <w:r>
+                        <w:instrText xml:space="preserve"> SEQ Figure \* ARABIC </w:instrText>
+                      </w:r>
+                      <w:r>
+                        <w:fldChar w:fldCharType="separate"/>
+                      </w:r>
+                      <w:r>
+                        <w:rPr>
+                          <w:noProof/>
+                        </w:rPr>
+                        <w:t>3</w:t>
+                      </w:r>
+                      <w:r>
+                        <w:fldChar w:fldCharType="end"/>
+                      </w:r>
+                      <w:r>
+                        <w:t xml:space="preserve"> Experiment 1 CWND </w:t>
+                      </w:r>
+                      <w:proofErr w:type="spellStart"/>
+                      <w:r>
+                        <w:t>iperf</w:t>
+                      </w:r>
+                      <w:proofErr w:type="spellEnd"/>
+                    </w:p>
+                  </w:txbxContent>
+                </v:textbox>
+                <w10:wrap type="tight"/>
+              </v:shape>
+            </w:pict>
+          </mc:Fallback>
+        </mc:AlternateContent>
+      </w:r>
+      <w:r>
+        <w:rPr>
+          <w:noProof/>
         </w:rPr>
         <w:drawing>
-          <wp:inline distT="0" distB="0" distL="0" distR="0">
-            <wp:extent cx="5943600" cy="2228850"/>
-            <wp:effectExtent l="0" t="0" r="0" b="0"/>
-            <wp:docPr id="3" name="Picture 3"/>
+          <wp:anchor distT="0" distB="0" distL="114300" distR="114300" simplePos="0" relativeHeight="251661312" behindDoc="1" locked="0" layoutInCell="1" allowOverlap="1" wp14:anchorId="29038451" wp14:editId="06F7DDCA">
+            <wp:simplePos x="0" y="0"/>
+            <wp:positionH relativeFrom="column">
+              <wp:posOffset>458470</wp:posOffset>
+            </wp:positionH>
+            <wp:positionV relativeFrom="paragraph">
+              <wp:posOffset>81915</wp:posOffset>
+            </wp:positionV>
+            <wp:extent cx="2512695" cy="1116330"/>
+            <wp:effectExtent l="0" t="0" r="1905" b="7620"/>
+            <wp:wrapTight wrapText="bothSides">
+              <wp:wrapPolygon edited="0">
+                <wp:start x="0" y="0"/>
+                <wp:lineTo x="0" y="21379"/>
+                <wp:lineTo x="21453" y="21379"/>
+                <wp:lineTo x="21453" y="0"/>
+                <wp:lineTo x="0" y="0"/>
+              </wp:wrapPolygon>
+            </wp:wrapTight>
+            <wp:docPr id="18" name="Picture 18"/>
             <wp:cNvGraphicFramePr>
               <a:graphicFrameLocks xmlns:a="http://schemas.openxmlformats.org/drawingml/2006/main" noChangeAspect="1"/>
             </wp:cNvGraphicFramePr>
@@ -594,10 +1386,10 @@
               <a:graphicData uri="http://schemas.openxmlformats.org/drawingml/2006/picture">
                 <pic:pic xmlns:pic="http://schemas.openxmlformats.org/drawingml/2006/picture">
                   <pic:nvPicPr>
-                    <pic:cNvPr id="3" name="exp1_33_tcp_cwnd_wget.png"/>
+                    <pic:cNvPr id="17" name="exp1_33_tcp_cwnd_iperf.png"/>
                     <pic:cNvPicPr/>
                   </pic:nvPicPr>
-                  <pic:blipFill>
+                  <pic:blipFill rotWithShape="1">
                     <a:blip r:embed="rId10" cstate="print">
                       <a:extLst>
                         <a:ext uri="{28A0092B-C50C-407E-A947-70E740481C1C}">
@@ -605,29 +1397,83 @@
                         </a:ext>
                       </a:extLst>
                     </a:blip>
-                    <a:stretch>
-                      <a:fillRect/>
-                    </a:stretch>
+                    <a:srcRect l="7737" r="7870"/>
+                    <a:stretch/>
                   </pic:blipFill>
-                  <pic:spPr>
+                  <pic:spPr bwMode="auto">
                     <a:xfrm>
                       <a:off x="0" y="0"/>
-                      <a:ext cx="5943600" cy="2228850"/>
+                      <a:ext cx="2512695" cy="1116330"/>
                     </a:xfrm>
                     <a:prstGeom prst="rect">
                       <a:avLst/>
                     </a:prstGeom>
+                    <a:ln>
+                      <a:noFill/>
+                    </a:ln>
+                    <a:extLst>
+                      <a:ext uri="{53640926-AAD7-44D8-BBD7-CCE9431645EC}">
+                        <a14:shadowObscured xmlns:a14="http://schemas.microsoft.com/office/drawing/2010/main"/>
+                      </a:ext>
+                    </a:extLst>
                   </pic:spPr>
                 </pic:pic>
               </a:graphicData>
             </a:graphic>
-          </wp:inline>
+            <wp14:sizeRelH relativeFrom="page">
+              <wp14:pctWidth>0</wp14:pctWidth>
+            </wp14:sizeRelH>
+            <wp14:sizeRelV relativeFrom="page">
+              <wp14:pctHeight>0</wp14:pctHeight>
+            </wp14:sizeRelV>
+          </wp:anchor>
         </w:drawing>
       </w:r>
     </w:p>
     <w:p>
       <w:pPr>
         <w:pStyle w:val="ListParagraph"/>
+        <w:keepNext/>
+      </w:pPr>
+    </w:p>
+    <w:p>
+      <w:pPr>
+        <w:pStyle w:val="ListParagraph"/>
+        <w:keepNext/>
+      </w:pPr>
+    </w:p>
+    <w:p>
+      <w:pPr>
+        <w:pStyle w:val="ListParagraph"/>
+        <w:keepNext/>
+      </w:pPr>
+    </w:p>
+    <w:p>
+      <w:pPr>
+        <w:pStyle w:val="ListParagraph"/>
+        <w:keepNext/>
+      </w:pPr>
+    </w:p>
+    <w:p>
+      <w:pPr>
+        <w:pStyle w:val="ListParagraph"/>
+        <w:keepNext/>
+      </w:pPr>
+    </w:p>
+    <w:p>
+      <w:pPr>
+        <w:pStyle w:val="ListParagraph"/>
+        <w:keepNext/>
+      </w:pPr>
+    </w:p>
+    <w:p>
+      <w:pPr>
+        <w:pStyle w:val="ListParagraph"/>
+        <w:keepNext/>
+      </w:pPr>
+    </w:p>
+    <w:p>
+      <w:pPr>
         <w:rPr>
           <w:rFonts w:eastAsiaTheme="minorEastAsia"/>
           <w:sz w:val="24"/>
@@ -654,6 +1500,7 @@
           <w:sz w:val="24"/>
           <w:szCs w:val="32"/>
         </w:rPr>
+        <w:lastRenderedPageBreak/>
         <w:t xml:space="preserve">Please provide the figures for the second experiment (with </w:t>
       </w:r>
       <w:proofErr w:type="spellStart"/>
@@ -699,36 +1546,284 @@
     </w:p>
     <w:p>
       <w:pPr>
-        <w:pStyle w:val="ListParagraph"/>
-        <w:rPr>
-          <w:rFonts w:eastAsiaTheme="minorEastAsia"/>
-          <w:sz w:val="24"/>
-          <w:szCs w:val="32"/>
-        </w:rPr>
-      </w:pPr>
-    </w:p>
-    <w:p>
-      <w:pPr>
-        <w:pStyle w:val="ListParagraph"/>
-        <w:rPr>
-          <w:rFonts w:eastAsiaTheme="minorEastAsia"/>
-          <w:sz w:val="24"/>
-          <w:szCs w:val="32"/>
-        </w:rPr>
-      </w:pPr>
-      <w:r>
-        <w:rPr>
-          <w:rFonts w:eastAsiaTheme="minorEastAsia"/>
+        <w:rPr>
+          <w:rFonts w:eastAsiaTheme="minorEastAsia"/>
+          <w:sz w:val="24"/>
+          <w:szCs w:val="32"/>
+        </w:rPr>
+      </w:pPr>
+    </w:p>
+    <w:p>
+      <w:pPr>
+        <w:rPr>
+          <w:rFonts w:eastAsiaTheme="minorEastAsia"/>
+          <w:sz w:val="24"/>
+          <w:szCs w:val="32"/>
+        </w:rPr>
+      </w:pPr>
+    </w:p>
+    <w:p>
+      <w:pPr>
+        <w:rPr>
+          <w:rFonts w:eastAsiaTheme="minorEastAsia"/>
+          <w:sz w:val="24"/>
+          <w:szCs w:val="32"/>
+        </w:rPr>
+      </w:pPr>
+    </w:p>
+    <w:p>
+      <w:pPr>
+        <w:rPr>
+          <w:rFonts w:eastAsiaTheme="minorEastAsia"/>
+          <w:sz w:val="24"/>
+          <w:szCs w:val="32"/>
+        </w:rPr>
+      </w:pPr>
+    </w:p>
+    <w:p>
+      <w:pPr>
+        <w:rPr>
+          <w:rFonts w:eastAsiaTheme="minorEastAsia"/>
+          <w:sz w:val="24"/>
+          <w:szCs w:val="32"/>
+        </w:rPr>
+      </w:pPr>
+    </w:p>
+    <w:p>
+      <w:pPr>
+        <w:rPr>
+          <w:rFonts w:eastAsiaTheme="minorEastAsia"/>
+          <w:sz w:val="24"/>
+          <w:szCs w:val="32"/>
+        </w:rPr>
+      </w:pPr>
+    </w:p>
+    <w:p>
+      <w:pPr>
+        <w:rPr>
+          <w:rFonts w:eastAsiaTheme="minorEastAsia"/>
+          <w:sz w:val="24"/>
+          <w:szCs w:val="32"/>
+        </w:rPr>
+      </w:pPr>
+    </w:p>
+    <w:p>
+      <w:pPr>
+        <w:rPr>
+          <w:rFonts w:eastAsiaTheme="minorEastAsia"/>
+          <w:sz w:val="24"/>
+          <w:szCs w:val="32"/>
+        </w:rPr>
+      </w:pPr>
+    </w:p>
+    <w:p>
+      <w:pPr>
+        <w:rPr>
+          <w:rFonts w:eastAsiaTheme="minorEastAsia"/>
+          <w:sz w:val="24"/>
+          <w:szCs w:val="32"/>
+        </w:rPr>
+      </w:pPr>
+    </w:p>
+    <w:p>
+      <w:pPr>
+        <w:rPr>
+          <w:rFonts w:eastAsiaTheme="minorEastAsia"/>
+          <w:sz w:val="24"/>
+          <w:szCs w:val="32"/>
+        </w:rPr>
+      </w:pPr>
+    </w:p>
+    <w:p>
+      <w:pPr>
+        <w:rPr>
+          <w:rFonts w:eastAsiaTheme="minorEastAsia"/>
+          <w:sz w:val="24"/>
+          <w:szCs w:val="32"/>
+        </w:rPr>
+      </w:pPr>
+    </w:p>
+    <w:p>
+      <w:pPr>
+        <w:pStyle w:val="ListParagraph"/>
+        <w:rPr>
+          <w:rFonts w:eastAsiaTheme="minorEastAsia"/>
+          <w:sz w:val="24"/>
+          <w:szCs w:val="32"/>
+        </w:rPr>
+      </w:pPr>
+    </w:p>
+    <w:p>
+      <w:pPr>
+        <w:pStyle w:val="ListParagraph"/>
+        <w:rPr>
+          <w:rFonts w:eastAsiaTheme="minorEastAsia"/>
+          <w:sz w:val="24"/>
+          <w:szCs w:val="32"/>
+        </w:rPr>
+      </w:pPr>
+      <w:r>
+        <w:rPr>
           <w:noProof/>
-          <w:sz w:val="24"/>
-          <w:szCs w:val="32"/>
-        </w:rPr>
-        <w:lastRenderedPageBreak/>
+        </w:rPr>
+        <mc:AlternateContent>
+          <mc:Choice Requires="wps">
+            <w:drawing>
+              <wp:anchor distT="0" distB="0" distL="114300" distR="114300" simplePos="0" relativeHeight="251672576" behindDoc="1" locked="0" layoutInCell="1" allowOverlap="1" wp14:anchorId="0052797F" wp14:editId="770B9C01">
+                <wp:simplePos x="0" y="0"/>
+                <wp:positionH relativeFrom="column">
+                  <wp:posOffset>457200</wp:posOffset>
+                </wp:positionH>
+                <wp:positionV relativeFrom="paragraph">
+                  <wp:posOffset>2263140</wp:posOffset>
+                </wp:positionV>
+                <wp:extent cx="5027930" cy="635"/>
+                <wp:effectExtent l="0" t="0" r="0" b="0"/>
+                <wp:wrapTight wrapText="bothSides">
+                  <wp:wrapPolygon edited="0">
+                    <wp:start x="0" y="0"/>
+                    <wp:lineTo x="0" y="21600"/>
+                    <wp:lineTo x="21600" y="21600"/>
+                    <wp:lineTo x="21600" y="0"/>
+                  </wp:wrapPolygon>
+                </wp:wrapTight>
+                <wp:docPr id="29" name="Text Box 29"/>
+                <wp:cNvGraphicFramePr/>
+                <a:graphic xmlns:a="http://schemas.openxmlformats.org/drawingml/2006/main">
+                  <a:graphicData uri="http://schemas.microsoft.com/office/word/2010/wordprocessingShape">
+                    <wps:wsp>
+                      <wps:cNvSpPr txBox="1"/>
+                      <wps:spPr>
+                        <a:xfrm>
+                          <a:off x="0" y="0"/>
+                          <a:ext cx="5027930" cy="635"/>
+                        </a:xfrm>
+                        <a:prstGeom prst="rect">
+                          <a:avLst/>
+                        </a:prstGeom>
+                        <a:solidFill>
+                          <a:prstClr val="white"/>
+                        </a:solidFill>
+                        <a:ln>
+                          <a:noFill/>
+                        </a:ln>
+                        <a:effectLst/>
+                      </wps:spPr>
+                      <wps:txbx>
+                        <w:txbxContent>
+                          <w:p>
+                            <w:pPr>
+                              <w:pStyle w:val="Caption"/>
+                              <w:rPr>
+                                <w:color w:val="000000"/>
+                                <w:sz w:val="24"/>
+                                <w:szCs w:val="32"/>
+                              </w:rPr>
+                            </w:pPr>
+                            <w:r>
+                              <w:t xml:space="preserve">Figure </w:t>
+                            </w:r>
+                            <w:fldSimple w:instr=" SEQ Figure \* ARABIC ">
+                              <w:r>
+                                <w:rPr>
+                                  <w:noProof/>
+                                </w:rPr>
+                                <w:t>4</w:t>
+                              </w:r>
+                            </w:fldSimple>
+                            <w:r>
+                              <w:t xml:space="preserve"> Experiment 2 Queue</w:t>
+                            </w:r>
+                          </w:p>
+                        </w:txbxContent>
+                      </wps:txbx>
+                      <wps:bodyPr rot="0" spcFirstLastPara="0" vertOverflow="overflow" horzOverflow="overflow" vert="horz" wrap="square" lIns="0" tIns="0" rIns="0" bIns="0" numCol="1" spcCol="0" rtlCol="0" fromWordArt="0" anchor="t" anchorCtr="0" forceAA="0" compatLnSpc="1">
+                        <a:prstTxWarp prst="textNoShape">
+                          <a:avLst/>
+                        </a:prstTxWarp>
+                        <a:spAutoFit/>
+                      </wps:bodyPr>
+                    </wps:wsp>
+                  </a:graphicData>
+                </a:graphic>
+              </wp:anchor>
+            </w:drawing>
+          </mc:Choice>
+          <mc:Fallback>
+            <w:pict>
+              <v:shape w14:anchorId="0052797F" id="Text Box 29" o:spid="_x0000_s1029" type="#_x0000_t202" style="position:absolute;left:0;text-align:left;margin-left:36pt;margin-top:178.2pt;width:395.9pt;height:.05pt;z-index:-251643904;visibility:visible;mso-wrap-style:square;mso-wrap-distance-left:9pt;mso-wrap-distance-top:0;mso-wrap-distance-right:9pt;mso-wrap-distance-bottom:0;mso-position-horizontal:absolute;mso-position-horizontal-relative:text;mso-position-vertical:absolute;mso-position-vertical-relative:text;v-text-anchor:top" o:gfxdata="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" stroked="f">
+                <v:textbox style="mso-fit-shape-to-text:t" inset="0,0,0,0">
+                  <w:txbxContent>
+                    <w:p>
+                      <w:pPr>
+                        <w:pStyle w:val="Caption"/>
+                        <w:rPr>
+                          <w:color w:val="000000"/>
+                          <w:sz w:val="24"/>
+                          <w:szCs w:val="32"/>
+                        </w:rPr>
+                      </w:pPr>
+                      <w:r>
+                        <w:t xml:space="preserve">Figure </w:t>
+                      </w:r>
+                      <w:r>
+                        <w:fldChar w:fldCharType="begin"/>
+                      </w:r>
+                      <w:r>
+                        <w:instrText xml:space="preserve"> SEQ Figure \* ARABIC </w:instrText>
+                      </w:r>
+                      <w:r>
+                        <w:fldChar w:fldCharType="separate"/>
+                      </w:r>
+                      <w:r>
+                        <w:rPr>
+                          <w:noProof/>
+                        </w:rPr>
+                        <w:t>4</w:t>
+                      </w:r>
+                      <w:r>
+                        <w:fldChar w:fldCharType="end"/>
+                      </w:r>
+                      <w:r>
+                        <w:t xml:space="preserve"> Experiment 2 Queue</w:t>
+                      </w:r>
+                    </w:p>
+                  </w:txbxContent>
+                </v:textbox>
+                <w10:wrap type="tight"/>
+              </v:shape>
+            </w:pict>
+          </mc:Fallback>
+        </mc:AlternateContent>
+      </w:r>
+      <w:r>
+        <w:rPr>
+          <w:rFonts w:eastAsiaTheme="minorEastAsia"/>
+          <w:noProof/>
+          <w:sz w:val="24"/>
+          <w:szCs w:val="32"/>
+        </w:rPr>
         <w:drawing>
-          <wp:inline distT="0" distB="0" distL="0" distR="0">
-            <wp:extent cx="5943600" cy="2228850"/>
-            <wp:effectExtent l="0" t="0" r="0" b="0"/>
-            <wp:docPr id="4" name="Picture 4"/>
+          <wp:anchor distT="0" distB="0" distL="114300" distR="114300" simplePos="0" relativeHeight="251668480" behindDoc="1" locked="0" layoutInCell="1" allowOverlap="1" wp14:anchorId="136CCC47" wp14:editId="4FE56FAC">
+            <wp:simplePos x="0" y="0"/>
+            <wp:positionH relativeFrom="margin">
+              <wp:posOffset>457200</wp:posOffset>
+            </wp:positionH>
+            <wp:positionV relativeFrom="paragraph">
+              <wp:posOffset>40640</wp:posOffset>
+            </wp:positionV>
+            <wp:extent cx="5027930" cy="2165350"/>
+            <wp:effectExtent l="0" t="0" r="1270" b="6350"/>
+            <wp:wrapTight wrapText="bothSides">
+              <wp:wrapPolygon edited="0">
+                <wp:start x="0" y="0"/>
+                <wp:lineTo x="0" y="21473"/>
+                <wp:lineTo x="21524" y="21473"/>
+                <wp:lineTo x="21524" y="0"/>
+                <wp:lineTo x="0" y="0"/>
+              </wp:wrapPolygon>
+            </wp:wrapTight>
+            <wp:docPr id="26" name="Picture 26"/>
             <wp:cNvGraphicFramePr>
               <a:graphicFrameLocks xmlns:a="http://schemas.openxmlformats.org/drawingml/2006/main" noChangeAspect="1"/>
             </wp:cNvGraphicFramePr>
@@ -736,10 +1831,10 @@
               <a:graphicData uri="http://schemas.openxmlformats.org/drawingml/2006/picture">
                 <pic:pic xmlns:pic="http://schemas.openxmlformats.org/drawingml/2006/picture">
                   <pic:nvPicPr>
-                    <pic:cNvPr id="4" name="exp2_34_queue.png"/>
+                    <pic:cNvPr id="13" name="exp1_33_queue.png"/>
                     <pic:cNvPicPr/>
                   </pic:nvPicPr>
-                  <pic:blipFill>
+                  <pic:blipFill rotWithShape="1">
                     <a:blip r:embed="rId11" cstate="print">
                       <a:extLst>
                         <a:ext uri="{28A0092B-C50C-407E-A947-70E740481C1C}">
@@ -747,37 +1842,337 @@
                         </a:ext>
                       </a:extLst>
                     </a:blip>
-                    <a:stretch>
-                      <a:fillRect/>
-                    </a:stretch>
+                    <a:srcRect l="15414" r="4485" b="7987"/>
+                    <a:stretch/>
                   </pic:blipFill>
-                  <pic:spPr>
+                  <pic:spPr bwMode="auto">
                     <a:xfrm>
                       <a:off x="0" y="0"/>
-                      <a:ext cx="5943600" cy="2228850"/>
+                      <a:ext cx="5027930" cy="2165350"/>
                     </a:xfrm>
                     <a:prstGeom prst="rect">
                       <a:avLst/>
                     </a:prstGeom>
+                    <a:ln>
+                      <a:noFill/>
+                    </a:ln>
+                    <a:extLst>
+                      <a:ext uri="{53640926-AAD7-44D8-BBD7-CCE9431645EC}">
+                        <a14:shadowObscured xmlns:a14="http://schemas.microsoft.com/office/drawing/2010/main"/>
+                      </a:ext>
+                    </a:extLst>
                   </pic:spPr>
                 </pic:pic>
               </a:graphicData>
             </a:graphic>
-          </wp:inline>
+            <wp14:sizeRelH relativeFrom="page">
+              <wp14:pctWidth>0</wp14:pctWidth>
+            </wp14:sizeRelH>
+            <wp14:sizeRelV relativeFrom="page">
+              <wp14:pctHeight>0</wp14:pctHeight>
+            </wp14:sizeRelV>
+          </wp:anchor>
         </w:drawing>
       </w:r>
-      <w:r>
-        <w:rPr>
-          <w:rFonts w:eastAsiaTheme="minorEastAsia"/>
+    </w:p>
+    <w:p>
+      <w:pPr>
+        <w:pStyle w:val="ListParagraph"/>
+        <w:rPr>
+          <w:rFonts w:eastAsiaTheme="minorEastAsia"/>
+          <w:sz w:val="24"/>
+          <w:szCs w:val="32"/>
+        </w:rPr>
+      </w:pPr>
+    </w:p>
+    <w:p>
+      <w:pPr>
+        <w:pStyle w:val="ListParagraph"/>
+        <w:rPr>
+          <w:rFonts w:eastAsiaTheme="minorEastAsia"/>
+          <w:sz w:val="24"/>
+          <w:szCs w:val="32"/>
+        </w:rPr>
+      </w:pPr>
+    </w:p>
+    <w:p>
+      <w:pPr>
+        <w:pStyle w:val="ListParagraph"/>
+        <w:rPr>
+          <w:rFonts w:eastAsiaTheme="minorEastAsia"/>
+          <w:sz w:val="24"/>
+          <w:szCs w:val="32"/>
+        </w:rPr>
+      </w:pPr>
+    </w:p>
+    <w:p>
+      <w:pPr>
+        <w:pStyle w:val="ListParagraph"/>
+        <w:rPr>
+          <w:rFonts w:eastAsiaTheme="minorEastAsia"/>
+          <w:sz w:val="24"/>
+          <w:szCs w:val="32"/>
+        </w:rPr>
+      </w:pPr>
+    </w:p>
+    <w:p>
+      <w:pPr>
+        <w:pStyle w:val="ListParagraph"/>
+        <w:rPr>
+          <w:rFonts w:eastAsiaTheme="minorEastAsia"/>
+          <w:sz w:val="24"/>
+          <w:szCs w:val="32"/>
+        </w:rPr>
+      </w:pPr>
+    </w:p>
+    <w:p>
+      <w:pPr>
+        <w:pStyle w:val="ListParagraph"/>
+        <w:rPr>
+          <w:rFonts w:eastAsiaTheme="minorEastAsia"/>
+          <w:sz w:val="24"/>
+          <w:szCs w:val="32"/>
+        </w:rPr>
+      </w:pPr>
+    </w:p>
+    <w:p>
+      <w:pPr>
+        <w:pStyle w:val="ListParagraph"/>
+        <w:rPr>
+          <w:rFonts w:eastAsiaTheme="minorEastAsia"/>
+          <w:sz w:val="24"/>
+          <w:szCs w:val="32"/>
+        </w:rPr>
+      </w:pPr>
+    </w:p>
+    <w:p>
+      <w:pPr>
+        <w:pStyle w:val="ListParagraph"/>
+        <w:rPr>
+          <w:rFonts w:eastAsiaTheme="minorEastAsia"/>
+          <w:sz w:val="24"/>
+          <w:szCs w:val="32"/>
+        </w:rPr>
+      </w:pPr>
+    </w:p>
+    <w:p>
+      <w:pPr>
+        <w:pStyle w:val="ListParagraph"/>
+        <w:rPr>
+          <w:rFonts w:eastAsiaTheme="minorEastAsia"/>
+          <w:sz w:val="24"/>
+          <w:szCs w:val="32"/>
+        </w:rPr>
+      </w:pPr>
+    </w:p>
+    <w:p>
+      <w:pPr>
+        <w:pStyle w:val="ListParagraph"/>
+        <w:rPr>
+          <w:rFonts w:eastAsiaTheme="minorEastAsia"/>
+          <w:sz w:val="24"/>
+          <w:szCs w:val="32"/>
+        </w:rPr>
+      </w:pPr>
+    </w:p>
+    <w:p>
+      <w:pPr>
+        <w:pStyle w:val="ListParagraph"/>
+        <w:rPr>
+          <w:rFonts w:eastAsiaTheme="minorEastAsia"/>
+          <w:sz w:val="24"/>
+          <w:szCs w:val="32"/>
+        </w:rPr>
+      </w:pPr>
+    </w:p>
+    <w:p>
+      <w:pPr>
+        <w:pStyle w:val="ListParagraph"/>
+        <w:rPr>
+          <w:rFonts w:eastAsiaTheme="minorEastAsia"/>
+          <w:sz w:val="24"/>
+          <w:szCs w:val="32"/>
+        </w:rPr>
+      </w:pPr>
+    </w:p>
+    <w:p>
+      <w:pPr>
+        <w:pStyle w:val="ListParagraph"/>
+        <w:rPr>
+          <w:rFonts w:eastAsiaTheme="minorEastAsia"/>
+          <w:sz w:val="24"/>
+          <w:szCs w:val="32"/>
+        </w:rPr>
+      </w:pPr>
+      <w:r>
+        <w:rPr>
           <w:noProof/>
+        </w:rPr>
+        <mc:AlternateContent>
+          <mc:Choice Requires="wps">
+            <w:drawing>
+              <wp:anchor distT="0" distB="0" distL="114300" distR="114300" simplePos="0" relativeHeight="251676672" behindDoc="1" locked="0" layoutInCell="1" allowOverlap="1" wp14:anchorId="2928E00D" wp14:editId="202819C2">
+                <wp:simplePos x="0" y="0"/>
+                <wp:positionH relativeFrom="column">
+                  <wp:posOffset>459105</wp:posOffset>
+                </wp:positionH>
+                <wp:positionV relativeFrom="paragraph">
+                  <wp:posOffset>1377315</wp:posOffset>
+                </wp:positionV>
+                <wp:extent cx="2512060" cy="635"/>
+                <wp:effectExtent l="0" t="0" r="0" b="0"/>
+                <wp:wrapTight wrapText="bothSides">
+                  <wp:wrapPolygon edited="0">
+                    <wp:start x="0" y="0"/>
+                    <wp:lineTo x="0" y="21600"/>
+                    <wp:lineTo x="21600" y="21600"/>
+                    <wp:lineTo x="21600" y="0"/>
+                  </wp:wrapPolygon>
+                </wp:wrapTight>
+                <wp:docPr id="32" name="Text Box 32"/>
+                <wp:cNvGraphicFramePr/>
+                <a:graphic xmlns:a="http://schemas.openxmlformats.org/drawingml/2006/main">
+                  <a:graphicData uri="http://schemas.microsoft.com/office/word/2010/wordprocessingShape">
+                    <wps:wsp>
+                      <wps:cNvSpPr txBox="1"/>
+                      <wps:spPr>
+                        <a:xfrm>
+                          <a:off x="0" y="0"/>
+                          <a:ext cx="2512060" cy="635"/>
+                        </a:xfrm>
+                        <a:prstGeom prst="rect">
+                          <a:avLst/>
+                        </a:prstGeom>
+                        <a:solidFill>
+                          <a:prstClr val="white"/>
+                        </a:solidFill>
+                        <a:ln>
+                          <a:noFill/>
+                        </a:ln>
+                        <a:effectLst/>
+                      </wps:spPr>
+                      <wps:txbx>
+                        <w:txbxContent>
+                          <w:p>
+                            <w:pPr>
+                              <w:pStyle w:val="Caption"/>
+                              <w:rPr>
+                                <w:noProof/>
+                                <w:color w:val="000000"/>
+                                <w:sz w:val="24"/>
+                                <w:szCs w:val="32"/>
+                              </w:rPr>
+                            </w:pPr>
+                            <w:r>
+                              <w:t xml:space="preserve">Figure </w:t>
+                            </w:r>
+                            <w:fldSimple w:instr=" SEQ Figure \* ARABIC ">
+                              <w:r>
+                                <w:rPr>
+                                  <w:noProof/>
+                                </w:rPr>
+                                <w:t>5</w:t>
+                              </w:r>
+                            </w:fldSimple>
+                            <w:r>
+                              <w:t xml:space="preserve"> Experiment 2 CWND iperf</w:t>
+                            </w:r>
+                          </w:p>
+                        </w:txbxContent>
+                      </wps:txbx>
+                      <wps:bodyPr rot="0" spcFirstLastPara="0" vertOverflow="overflow" horzOverflow="overflow" vert="horz" wrap="square" lIns="0" tIns="0" rIns="0" bIns="0" numCol="1" spcCol="0" rtlCol="0" fromWordArt="0" anchor="t" anchorCtr="0" forceAA="0" compatLnSpc="1">
+                        <a:prstTxWarp prst="textNoShape">
+                          <a:avLst/>
+                        </a:prstTxWarp>
+                        <a:spAutoFit/>
+                      </wps:bodyPr>
+                    </wps:wsp>
+                  </a:graphicData>
+                </a:graphic>
+              </wp:anchor>
+            </w:drawing>
+          </mc:Choice>
+          <mc:Fallback>
+            <w:pict>
+              <v:shape w14:anchorId="2928E00D" id="Text Box 32" o:spid="_x0000_s1030" type="#_x0000_t202" style="position:absolute;left:0;text-align:left;margin-left:36.15pt;margin-top:108.45pt;width:197.8pt;height:.05pt;z-index:-251639808;visibility:visible;mso-wrap-style:square;mso-wrap-distance-left:9pt;mso-wrap-distance-top:0;mso-wrap-distance-right:9pt;mso-wrap-distance-bottom:0;mso-position-horizontal:absolute;mso-position-horizontal-relative:text;mso-position-vertical:absolute;mso-position-vertical-relative:text;v-text-anchor:top" o:gfxdata="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" stroked="f">
+                <v:textbox style="mso-fit-shape-to-text:t" inset="0,0,0,0">
+                  <w:txbxContent>
+                    <w:p>
+                      <w:pPr>
+                        <w:pStyle w:val="Caption"/>
+                        <w:rPr>
+                          <w:noProof/>
+                          <w:color w:val="000000"/>
+                          <w:sz w:val="24"/>
+                          <w:szCs w:val="32"/>
+                        </w:rPr>
+                      </w:pPr>
+                      <w:r>
+                        <w:t xml:space="preserve">Figure </w:t>
+                      </w:r>
+                      <w:r>
+                        <w:fldChar w:fldCharType="begin"/>
+                      </w:r>
+                      <w:r>
+                        <w:instrText xml:space="preserve"> SEQ Figure \* ARABIC </w:instrText>
+                      </w:r>
+                      <w:r>
+                        <w:fldChar w:fldCharType="separate"/>
+                      </w:r>
+                      <w:r>
+                        <w:rPr>
+                          <w:noProof/>
+                        </w:rPr>
+                        <w:t>5</w:t>
+                      </w:r>
+                      <w:r>
+                        <w:fldChar w:fldCharType="end"/>
+                      </w:r>
+                      <w:r>
+                        <w:t xml:space="preserve"> Experiment 2 CWND </w:t>
+                      </w:r>
+                      <w:proofErr w:type="spellStart"/>
+                      <w:r>
+                        <w:t>iperf</w:t>
+                      </w:r>
+                      <w:proofErr w:type="spellEnd"/>
+                    </w:p>
+                  </w:txbxContent>
+                </v:textbox>
+                <w10:wrap type="tight"/>
+              </v:shape>
+            </w:pict>
+          </mc:Fallback>
+        </mc:AlternateContent>
+      </w:r>
+      <w:r>
+        <w:rPr>
+          <w:rFonts w:eastAsiaTheme="minorEastAsia"/>
+          <w:noProof/>
           <w:sz w:val="24"/>
           <w:szCs w:val="32"/>
         </w:rPr>
         <w:drawing>
-          <wp:inline distT="0" distB="0" distL="0" distR="0">
-            <wp:extent cx="5943600" cy="2228850"/>
-            <wp:effectExtent l="0" t="0" r="0" b="0"/>
-            <wp:docPr id="5" name="Picture 5"/>
+          <wp:anchor distT="0" distB="0" distL="114300" distR="114300" simplePos="0" relativeHeight="251673600" behindDoc="1" locked="0" layoutInCell="1" allowOverlap="1" wp14:anchorId="2F380B5E" wp14:editId="1418ECD1">
+            <wp:simplePos x="0" y="0"/>
+            <wp:positionH relativeFrom="column">
+              <wp:posOffset>459105</wp:posOffset>
+            </wp:positionH>
+            <wp:positionV relativeFrom="paragraph">
+              <wp:posOffset>200025</wp:posOffset>
+            </wp:positionV>
+            <wp:extent cx="2512060" cy="1120140"/>
+            <wp:effectExtent l="0" t="0" r="2540" b="3810"/>
+            <wp:wrapTight wrapText="bothSides">
+              <wp:wrapPolygon edited="0">
+                <wp:start x="0" y="0"/>
+                <wp:lineTo x="0" y="21306"/>
+                <wp:lineTo x="21458" y="21306"/>
+                <wp:lineTo x="21458" y="0"/>
+                <wp:lineTo x="0" y="0"/>
+              </wp:wrapPolygon>
+            </wp:wrapTight>
+            <wp:docPr id="30" name="Picture 30"/>
             <wp:cNvGraphicFramePr>
               <a:graphicFrameLocks xmlns:a="http://schemas.openxmlformats.org/drawingml/2006/main" noChangeAspect="1"/>
             </wp:cNvGraphicFramePr>
@@ -785,10 +2180,10 @@
               <a:graphicData uri="http://schemas.openxmlformats.org/drawingml/2006/picture">
                 <pic:pic xmlns:pic="http://schemas.openxmlformats.org/drawingml/2006/picture">
                   <pic:nvPicPr>
-                    <pic:cNvPr id="5" name="exp2_34_tcp_cwnd_iperf.png"/>
+                    <pic:cNvPr id="30" name="exp2_34_tcp_cwnd_iperf.png"/>
                     <pic:cNvPicPr/>
                   </pic:nvPicPr>
-                  <pic:blipFill>
+                  <pic:blipFill rotWithShape="1">
                     <a:blip r:embed="rId12" cstate="print">
                       <a:extLst>
                         <a:ext uri="{28A0092B-C50C-407E-A947-70E740481C1C}">
@@ -796,53 +2191,217 @@
                         </a:ext>
                       </a:extLst>
                     </a:blip>
-                    <a:stretch>
-                      <a:fillRect/>
-                    </a:stretch>
+                    <a:srcRect l="7657" r="8275"/>
+                    <a:stretch/>
                   </pic:blipFill>
-                  <pic:spPr>
+                  <pic:spPr bwMode="auto">
                     <a:xfrm>
                       <a:off x="0" y="0"/>
-                      <a:ext cx="5943600" cy="2228850"/>
+                      <a:ext cx="2512060" cy="1120140"/>
                     </a:xfrm>
                     <a:prstGeom prst="rect">
                       <a:avLst/>
                     </a:prstGeom>
+                    <a:ln>
+                      <a:noFill/>
+                    </a:ln>
+                    <a:extLst>
+                      <a:ext uri="{53640926-AAD7-44D8-BBD7-CCE9431645EC}">
+                        <a14:shadowObscured xmlns:a14="http://schemas.microsoft.com/office/drawing/2010/main"/>
+                      </a:ext>
+                    </a:extLst>
                   </pic:spPr>
                 </pic:pic>
               </a:graphicData>
             </a:graphic>
-          </wp:inline>
+            <wp14:sizeRelH relativeFrom="page">
+              <wp14:pctWidth>0</wp14:pctWidth>
+            </wp14:sizeRelH>
+            <wp14:sizeRelV relativeFrom="page">
+              <wp14:pctHeight>0</wp14:pctHeight>
+            </wp14:sizeRelV>
+          </wp:anchor>
         </w:drawing>
       </w:r>
-      <w:r>
-        <w:rPr>
-          <w:rFonts w:eastAsiaTheme="minorEastAsia"/>
+    </w:p>
+    <w:p>
+      <w:pPr>
+        <w:pStyle w:val="ListParagraph"/>
+        <w:rPr>
+          <w:rFonts w:eastAsiaTheme="minorEastAsia"/>
+          <w:sz w:val="24"/>
+          <w:szCs w:val="32"/>
+        </w:rPr>
+      </w:pPr>
+      <w:r>
+        <w:rPr>
           <w:noProof/>
+        </w:rPr>
+        <mc:AlternateContent>
+          <mc:Choice Requires="wps">
+            <w:drawing>
+              <wp:anchor distT="0" distB="0" distL="114300" distR="114300" simplePos="0" relativeHeight="251678720" behindDoc="1" locked="0" layoutInCell="1" allowOverlap="1" wp14:anchorId="40835E07" wp14:editId="0ABB0F88">
+                <wp:simplePos x="0" y="0"/>
+                <wp:positionH relativeFrom="column">
+                  <wp:posOffset>3004185</wp:posOffset>
+                </wp:positionH>
+                <wp:positionV relativeFrom="paragraph">
+                  <wp:posOffset>1176655</wp:posOffset>
+                </wp:positionV>
+                <wp:extent cx="2478405" cy="635"/>
+                <wp:effectExtent l="0" t="0" r="0" b="0"/>
+                <wp:wrapTight wrapText="bothSides">
+                  <wp:wrapPolygon edited="0">
+                    <wp:start x="0" y="0"/>
+                    <wp:lineTo x="0" y="21600"/>
+                    <wp:lineTo x="21600" y="21600"/>
+                    <wp:lineTo x="21600" y="0"/>
+                  </wp:wrapPolygon>
+                </wp:wrapTight>
+                <wp:docPr id="33" name="Text Box 33"/>
+                <wp:cNvGraphicFramePr/>
+                <a:graphic xmlns:a="http://schemas.openxmlformats.org/drawingml/2006/main">
+                  <a:graphicData uri="http://schemas.microsoft.com/office/word/2010/wordprocessingShape">
+                    <wps:wsp>
+                      <wps:cNvSpPr txBox="1"/>
+                      <wps:spPr>
+                        <a:xfrm>
+                          <a:off x="0" y="0"/>
+                          <a:ext cx="2478405" cy="635"/>
+                        </a:xfrm>
+                        <a:prstGeom prst="rect">
+                          <a:avLst/>
+                        </a:prstGeom>
+                        <a:solidFill>
+                          <a:prstClr val="white"/>
+                        </a:solidFill>
+                        <a:ln>
+                          <a:noFill/>
+                        </a:ln>
+                        <a:effectLst/>
+                      </wps:spPr>
+                      <wps:txbx>
+                        <w:txbxContent>
+                          <w:p>
+                            <w:pPr>
+                              <w:pStyle w:val="Caption"/>
+                              <w:rPr>
+                                <w:noProof/>
+                                <w:color w:val="000000"/>
+                                <w:sz w:val="24"/>
+                                <w:szCs w:val="32"/>
+                              </w:rPr>
+                            </w:pPr>
+                            <w:r>
+                              <w:t xml:space="preserve">Figure </w:t>
+                            </w:r>
+                            <w:fldSimple w:instr=" SEQ Figure \* ARABIC ">
+                              <w:r>
+                                <w:rPr>
+                                  <w:noProof/>
+                                </w:rPr>
+                                <w:t>6</w:t>
+                              </w:r>
+                            </w:fldSimple>
+                            <w:r>
+                              <w:t xml:space="preserve"> Experiment 2 CWND wget</w:t>
+                            </w:r>
+                          </w:p>
+                        </w:txbxContent>
+                      </wps:txbx>
+                      <wps:bodyPr rot="0" spcFirstLastPara="0" vertOverflow="overflow" horzOverflow="overflow" vert="horz" wrap="square" lIns="0" tIns="0" rIns="0" bIns="0" numCol="1" spcCol="0" rtlCol="0" fromWordArt="0" anchor="t" anchorCtr="0" forceAA="0" compatLnSpc="1">
+                        <a:prstTxWarp prst="textNoShape">
+                          <a:avLst/>
+                        </a:prstTxWarp>
+                        <a:spAutoFit/>
+                      </wps:bodyPr>
+                    </wps:wsp>
+                  </a:graphicData>
+                </a:graphic>
+              </wp:anchor>
+            </w:drawing>
+          </mc:Choice>
+          <mc:Fallback>
+            <w:pict>
+              <v:shape w14:anchorId="40835E07" id="Text Box 33" o:spid="_x0000_s1031" type="#_x0000_t202" style="position:absolute;left:0;text-align:left;margin-left:236.55pt;margin-top:92.65pt;width:195.15pt;height:.05pt;z-index:-251637760;visibility:visible;mso-wrap-style:square;mso-wrap-distance-left:9pt;mso-wrap-distance-top:0;mso-wrap-distance-right:9pt;mso-wrap-distance-bottom:0;mso-position-horizontal:absolute;mso-position-horizontal-relative:text;mso-position-vertical:absolute;mso-position-vertical-relative:text;v-text-anchor:top" o:gfxdata="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" stroked="f">
+                <v:textbox style="mso-fit-shape-to-text:t" inset="0,0,0,0">
+                  <w:txbxContent>
+                    <w:p>
+                      <w:pPr>
+                        <w:pStyle w:val="Caption"/>
+                        <w:rPr>
+                          <w:noProof/>
+                          <w:color w:val="000000"/>
+                          <w:sz w:val="24"/>
+                          <w:szCs w:val="32"/>
+                        </w:rPr>
+                      </w:pPr>
+                      <w:r>
+                        <w:t xml:space="preserve">Figure </w:t>
+                      </w:r>
+                      <w:r>
+                        <w:fldChar w:fldCharType="begin"/>
+                      </w:r>
+                      <w:r>
+                        <w:instrText xml:space="preserve"> SEQ Figure \* ARABIC </w:instrText>
+                      </w:r>
+                      <w:r>
+                        <w:fldChar w:fldCharType="separate"/>
+                      </w:r>
+                      <w:r>
+                        <w:rPr>
+                          <w:noProof/>
+                        </w:rPr>
+                        <w:t>6</w:t>
+                      </w:r>
+                      <w:r>
+                        <w:fldChar w:fldCharType="end"/>
+                      </w:r>
+                      <w:r>
+                        <w:t xml:space="preserve"> Experiment 2 CWND </w:t>
+                      </w:r>
+                      <w:proofErr w:type="spellStart"/>
+                      <w:r>
+                        <w:t>wget</w:t>
+                      </w:r>
+                      <w:proofErr w:type="spellEnd"/>
+                    </w:p>
+                  </w:txbxContent>
+                </v:textbox>
+                <w10:wrap type="tight"/>
+              </v:shape>
+            </w:pict>
+          </mc:Fallback>
+        </mc:AlternateContent>
+      </w:r>
+      <w:r>
+        <w:rPr>
+          <w:rFonts w:eastAsiaTheme="minorEastAsia"/>
+          <w:noProof/>
           <w:sz w:val="24"/>
           <w:szCs w:val="32"/>
         </w:rPr>
         <w:drawing>
-          <wp:anchor distT="0" distB="0" distL="114300" distR="114300" simplePos="0" relativeHeight="251658240" behindDoc="1" locked="0" layoutInCell="1" allowOverlap="1">
+          <wp:anchor distT="0" distB="0" distL="114300" distR="114300" simplePos="0" relativeHeight="251674624" behindDoc="1" locked="0" layoutInCell="1" allowOverlap="1" wp14:anchorId="2C4178AA" wp14:editId="66BED08C">
             <wp:simplePos x="0" y="0"/>
             <wp:positionH relativeFrom="column">
-              <wp:posOffset>457200</wp:posOffset>
+              <wp:posOffset>3004185</wp:posOffset>
             </wp:positionH>
             <wp:positionV relativeFrom="paragraph">
-              <wp:posOffset>4510405</wp:posOffset>
+              <wp:posOffset>11430</wp:posOffset>
             </wp:positionV>
-            <wp:extent cx="5943600" cy="2228850"/>
+            <wp:extent cx="2478405" cy="1108075"/>
             <wp:effectExtent l="0" t="0" r="0" b="0"/>
             <wp:wrapTight wrapText="bothSides">
               <wp:wrapPolygon edited="0">
                 <wp:start x="0" y="0"/>
-                <wp:lineTo x="0" y="21415"/>
-                <wp:lineTo x="21531" y="21415"/>
-                <wp:lineTo x="21531" y="0"/>
+                <wp:lineTo x="0" y="21167"/>
+                <wp:lineTo x="21417" y="21167"/>
+                <wp:lineTo x="21417" y="0"/>
                 <wp:lineTo x="0" y="0"/>
               </wp:wrapPolygon>
             </wp:wrapTight>
-            <wp:docPr id="6" name="Picture 6"/>
+            <wp:docPr id="31" name="Picture 31"/>
             <wp:cNvGraphicFramePr>
               <a:graphicFrameLocks xmlns:a="http://schemas.openxmlformats.org/drawingml/2006/main" noChangeAspect="1"/>
             </wp:cNvGraphicFramePr>
@@ -850,10 +2409,10 @@
               <a:graphicData uri="http://schemas.openxmlformats.org/drawingml/2006/picture">
                 <pic:pic xmlns:pic="http://schemas.openxmlformats.org/drawingml/2006/picture">
                   <pic:nvPicPr>
-                    <pic:cNvPr id="6" name="exp2_34_tcp_cwnd_wget.png"/>
+                    <pic:cNvPr id="31" name="exp2_34_tcp_cwnd_wget.png"/>
                     <pic:cNvPicPr/>
                   </pic:nvPicPr>
-                  <pic:blipFill>
+                  <pic:blipFill rotWithShape="1">
                     <a:blip r:embed="rId13" cstate="print">
                       <a:extLst>
                         <a:ext uri="{28A0092B-C50C-407E-A947-70E740481C1C}">
@@ -861,25 +2420,98 @@
                         </a:ext>
                       </a:extLst>
                     </a:blip>
-                    <a:stretch>
-                      <a:fillRect/>
-                    </a:stretch>
+                    <a:srcRect l="8313" r="7838"/>
+                    <a:stretch/>
                   </pic:blipFill>
-                  <pic:spPr>
+                  <pic:spPr bwMode="auto">
                     <a:xfrm>
                       <a:off x="0" y="0"/>
-                      <a:ext cx="5943600" cy="2228850"/>
+                      <a:ext cx="2478405" cy="1108075"/>
                     </a:xfrm>
                     <a:prstGeom prst="rect">
                       <a:avLst/>
                     </a:prstGeom>
+                    <a:ln>
+                      <a:noFill/>
+                    </a:ln>
+                    <a:extLst>
+                      <a:ext uri="{53640926-AAD7-44D8-BBD7-CCE9431645EC}">
+                        <a14:shadowObscured xmlns:a14="http://schemas.microsoft.com/office/drawing/2010/main"/>
+                      </a:ext>
+                    </a:extLst>
                   </pic:spPr>
                 </pic:pic>
               </a:graphicData>
             </a:graphic>
+            <wp14:sizeRelH relativeFrom="page">
+              <wp14:pctWidth>0</wp14:pctWidth>
+            </wp14:sizeRelH>
+            <wp14:sizeRelV relativeFrom="page">
+              <wp14:pctHeight>0</wp14:pctHeight>
+            </wp14:sizeRelV>
           </wp:anchor>
         </w:drawing>
       </w:r>
+    </w:p>
+    <w:p>
+      <w:pPr>
+        <w:pStyle w:val="ListParagraph"/>
+        <w:rPr>
+          <w:rFonts w:eastAsiaTheme="minorEastAsia"/>
+          <w:sz w:val="24"/>
+          <w:szCs w:val="32"/>
+        </w:rPr>
+      </w:pPr>
+    </w:p>
+    <w:p>
+      <w:pPr>
+        <w:pStyle w:val="ListParagraph"/>
+        <w:rPr>
+          <w:rFonts w:eastAsiaTheme="minorEastAsia"/>
+          <w:sz w:val="24"/>
+          <w:szCs w:val="32"/>
+        </w:rPr>
+      </w:pPr>
+    </w:p>
+    <w:p>
+      <w:pPr>
+        <w:pStyle w:val="ListParagraph"/>
+        <w:rPr>
+          <w:rFonts w:eastAsiaTheme="minorEastAsia"/>
+          <w:sz w:val="24"/>
+          <w:szCs w:val="32"/>
+        </w:rPr>
+      </w:pPr>
+    </w:p>
+    <w:p>
+      <w:pPr>
+        <w:pStyle w:val="ListParagraph"/>
+        <w:rPr>
+          <w:rFonts w:eastAsiaTheme="minorEastAsia"/>
+          <w:sz w:val="24"/>
+          <w:szCs w:val="32"/>
+        </w:rPr>
+      </w:pPr>
+    </w:p>
+    <w:p>
+      <w:pPr>
+        <w:pStyle w:val="ListParagraph"/>
+        <w:rPr>
+          <w:rFonts w:eastAsiaTheme="minorEastAsia"/>
+          <w:sz w:val="24"/>
+          <w:szCs w:val="32"/>
+        </w:rPr>
+      </w:pPr>
+    </w:p>
+    <w:p>
+      <w:pPr>
+        <w:pStyle w:val="ListParagraph"/>
+        <w:rPr>
+          <w:rFonts w:eastAsiaTheme="minorEastAsia"/>
+          <w:sz w:val="24"/>
+          <w:szCs w:val="32"/>
+        </w:rPr>
+      </w:pPr>
     </w:p>
     <w:p>
       <w:pPr>
@@ -920,6 +2552,7 @@
           <w:sz w:val="24"/>
           <w:szCs w:val="32"/>
         </w:rPr>
+        <w:lastRenderedPageBreak/>
         <w:t xml:space="preserve">Please provide the figures for the third experiment (with </w:t>
       </w:r>
       <w:proofErr w:type="spellStart"/>
@@ -964,24 +2597,212 @@
     </w:p>
     <w:p>
       <w:pPr>
-        <w:pStyle w:val="ListParagraph"/>
         <w:rPr>
           <w:rFonts w:eastAsiaTheme="minorEastAsia"/>
           <w:sz w:val="18"/>
         </w:rPr>
       </w:pPr>
-      <w:r>
+    </w:p>
+    <w:p>
+      <w:pPr>
+        <w:rPr>
+          <w:rFonts w:eastAsiaTheme="minorEastAsia"/>
+          <w:sz w:val="18"/>
+        </w:rPr>
+      </w:pPr>
+    </w:p>
+    <w:p>
+      <w:pPr>
+        <w:rPr>
+          <w:rFonts w:eastAsiaTheme="minorEastAsia"/>
+          <w:sz w:val="18"/>
+        </w:rPr>
+      </w:pPr>
+    </w:p>
+    <w:p>
+      <w:pPr>
+        <w:rPr>
+          <w:rFonts w:eastAsiaTheme="minorEastAsia"/>
+          <w:sz w:val="18"/>
+        </w:rPr>
+      </w:pPr>
+    </w:p>
+    <w:p>
+      <w:pPr>
+        <w:rPr>
+          <w:rFonts w:eastAsiaTheme="minorEastAsia"/>
+          <w:sz w:val="18"/>
+        </w:rPr>
+      </w:pPr>
+    </w:p>
+    <w:p>
+      <w:pPr>
+        <w:pStyle w:val="ListParagraph"/>
         <w:rPr>
           <w:rFonts w:eastAsiaTheme="minorEastAsia"/>
           <w:noProof/>
           <w:sz w:val="18"/>
         </w:rPr>
-        <w:lastRenderedPageBreak/>
+      </w:pPr>
+      <w:r>
+        <w:rPr>
+          <w:noProof/>
+        </w:rPr>
+        <mc:AlternateContent>
+          <mc:Choice Requires="wps">
+            <w:drawing>
+              <wp:anchor distT="0" distB="0" distL="114300" distR="114300" simplePos="0" relativeHeight="251681792" behindDoc="1" locked="0" layoutInCell="1" allowOverlap="1" wp14:anchorId="33256DDF" wp14:editId="3DF4D6A8">
+                <wp:simplePos x="0" y="0"/>
+                <wp:positionH relativeFrom="column">
+                  <wp:posOffset>457200</wp:posOffset>
+                </wp:positionH>
+                <wp:positionV relativeFrom="paragraph">
+                  <wp:posOffset>2428240</wp:posOffset>
+                </wp:positionV>
+                <wp:extent cx="5029200" cy="635"/>
+                <wp:effectExtent l="0" t="0" r="0" b="0"/>
+                <wp:wrapTight wrapText="bothSides">
+                  <wp:wrapPolygon edited="0">
+                    <wp:start x="0" y="0"/>
+                    <wp:lineTo x="0" y="21600"/>
+                    <wp:lineTo x="21600" y="21600"/>
+                    <wp:lineTo x="21600" y="0"/>
+                  </wp:wrapPolygon>
+                </wp:wrapTight>
+                <wp:docPr id="35" name="Text Box 35"/>
+                <wp:cNvGraphicFramePr/>
+                <a:graphic xmlns:a="http://schemas.openxmlformats.org/drawingml/2006/main">
+                  <a:graphicData uri="http://schemas.microsoft.com/office/word/2010/wordprocessingShape">
+                    <wps:wsp>
+                      <wps:cNvSpPr txBox="1"/>
+                      <wps:spPr>
+                        <a:xfrm>
+                          <a:off x="0" y="0"/>
+                          <a:ext cx="5029200" cy="635"/>
+                        </a:xfrm>
+                        <a:prstGeom prst="rect">
+                          <a:avLst/>
+                        </a:prstGeom>
+                        <a:solidFill>
+                          <a:prstClr val="white"/>
+                        </a:solidFill>
+                        <a:ln>
+                          <a:noFill/>
+                        </a:ln>
+                        <a:effectLst/>
+                      </wps:spPr>
+                      <wps:txbx>
+                        <w:txbxContent>
+                          <w:p>
+                            <w:pPr>
+                              <w:pStyle w:val="Caption"/>
+                              <w:rPr>
+                                <w:noProof/>
+                                <w:color w:val="000000"/>
+                              </w:rPr>
+                            </w:pPr>
+                            <w:r>
+                              <w:t xml:space="preserve">Figure </w:t>
+                            </w:r>
+                            <w:fldSimple w:instr=" SEQ Figure \* ARABIC ">
+                              <w:r>
+                                <w:rPr>
+                                  <w:noProof/>
+                                </w:rPr>
+                                <w:t>7</w:t>
+                              </w:r>
+                            </w:fldSimple>
+                            <w:r>
+                              <w:t xml:space="preserve"> Experiment 3 Queue</w:t>
+                            </w:r>
+                          </w:p>
+                        </w:txbxContent>
+                      </wps:txbx>
+                      <wps:bodyPr rot="0" spcFirstLastPara="0" vertOverflow="overflow" horzOverflow="overflow" vert="horz" wrap="square" lIns="0" tIns="0" rIns="0" bIns="0" numCol="1" spcCol="0" rtlCol="0" fromWordArt="0" anchor="t" anchorCtr="0" forceAA="0" compatLnSpc="1">
+                        <a:prstTxWarp prst="textNoShape">
+                          <a:avLst/>
+                        </a:prstTxWarp>
+                        <a:spAutoFit/>
+                      </wps:bodyPr>
+                    </wps:wsp>
+                  </a:graphicData>
+                </a:graphic>
+              </wp:anchor>
+            </w:drawing>
+          </mc:Choice>
+          <mc:Fallback>
+            <w:pict>
+              <v:shape w14:anchorId="33256DDF" id="Text Box 35" o:spid="_x0000_s1032" type="#_x0000_t202" style="position:absolute;left:0;text-align:left;margin-left:36pt;margin-top:191.2pt;width:396pt;height:.05pt;z-index:-251634688;visibility:visible;mso-wrap-style:square;mso-wrap-distance-left:9pt;mso-wrap-distance-top:0;mso-wrap-distance-right:9pt;mso-wrap-distance-bottom:0;mso-position-horizontal:absolute;mso-position-horizontal-relative:text;mso-position-vertical:absolute;mso-position-vertical-relative:text;v-text-anchor:top" o:gfxdata="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" stroked="f">
+                <v:textbox style="mso-fit-shape-to-text:t" inset="0,0,0,0">
+                  <w:txbxContent>
+                    <w:p>
+                      <w:pPr>
+                        <w:pStyle w:val="Caption"/>
+                        <w:rPr>
+                          <w:noProof/>
+                          <w:color w:val="000000"/>
+                        </w:rPr>
+                      </w:pPr>
+                      <w:r>
+                        <w:t xml:space="preserve">Figure </w:t>
+                      </w:r>
+                      <w:r>
+                        <w:fldChar w:fldCharType="begin"/>
+                      </w:r>
+                      <w:r>
+                        <w:instrText xml:space="preserve"> SEQ Figure \* ARABIC </w:instrText>
+                      </w:r>
+                      <w:r>
+                        <w:fldChar w:fldCharType="separate"/>
+                      </w:r>
+                      <w:r>
+                        <w:rPr>
+                          <w:noProof/>
+                        </w:rPr>
+                        <w:t>7</w:t>
+                      </w:r>
+                      <w:r>
+                        <w:fldChar w:fldCharType="end"/>
+                      </w:r>
+                      <w:r>
+                        <w:t xml:space="preserve"> Experiment 3 Queue</w:t>
+                      </w:r>
+                    </w:p>
+                  </w:txbxContent>
+                </v:textbox>
+                <w10:wrap type="tight"/>
+              </v:shape>
+            </w:pict>
+          </mc:Fallback>
+        </mc:AlternateContent>
+      </w:r>
+      <w:r>
+        <w:rPr>
+          <w:rFonts w:eastAsiaTheme="minorEastAsia"/>
+          <w:noProof/>
+          <w:sz w:val="18"/>
+        </w:rPr>
         <w:drawing>
-          <wp:inline distT="0" distB="0" distL="0" distR="0">
-            <wp:extent cx="5943600" cy="2228850"/>
-            <wp:effectExtent l="0" t="0" r="0" b="0"/>
-            <wp:docPr id="7" name="Picture 7"/>
+          <wp:anchor distT="0" distB="0" distL="114300" distR="114300" simplePos="0" relativeHeight="251679744" behindDoc="1" locked="0" layoutInCell="1" allowOverlap="1" wp14:anchorId="3E925AD3" wp14:editId="0FB32FBD">
+            <wp:simplePos x="0" y="0"/>
+            <wp:positionH relativeFrom="column">
+              <wp:posOffset>457200</wp:posOffset>
+            </wp:positionH>
+            <wp:positionV relativeFrom="paragraph">
+              <wp:posOffset>151765</wp:posOffset>
+            </wp:positionV>
+            <wp:extent cx="5029200" cy="2219325"/>
+            <wp:effectExtent l="0" t="0" r="0" b="9525"/>
+            <wp:wrapTight wrapText="bothSides">
+              <wp:wrapPolygon edited="0">
+                <wp:start x="0" y="0"/>
+                <wp:lineTo x="0" y="21507"/>
+                <wp:lineTo x="21518" y="21507"/>
+                <wp:lineTo x="21518" y="0"/>
+                <wp:lineTo x="0" y="0"/>
+              </wp:wrapPolygon>
+            </wp:wrapTight>
+            <wp:docPr id="34" name="Picture 34"/>
             <wp:cNvGraphicFramePr>
               <a:graphicFrameLocks xmlns:a="http://schemas.openxmlformats.org/drawingml/2006/main" noChangeAspect="1"/>
             </wp:cNvGraphicFramePr>
@@ -989,10 +2810,10 @@
               <a:graphicData uri="http://schemas.openxmlformats.org/drawingml/2006/picture">
                 <pic:pic xmlns:pic="http://schemas.openxmlformats.org/drawingml/2006/picture">
                   <pic:nvPicPr>
-                    <pic:cNvPr id="7" name="exp3_35_queue.png"/>
+                    <pic:cNvPr id="34" name="exp3_35_queue.png"/>
                     <pic:cNvPicPr/>
                   </pic:nvPicPr>
-                  <pic:blipFill>
+                  <pic:blipFill rotWithShape="1">
                     <a:blip r:embed="rId14" cstate="print">
                       <a:extLst>
                         <a:ext uri="{28A0092B-C50C-407E-A947-70E740481C1C}">
@@ -1000,23 +2821,36 @@
                         </a:ext>
                       </a:extLst>
                     </a:blip>
-                    <a:stretch>
-                      <a:fillRect/>
-                    </a:stretch>
+                    <a:srcRect l="14352" r="6544" b="6901"/>
+                    <a:stretch/>
                   </pic:blipFill>
-                  <pic:spPr>
+                  <pic:spPr bwMode="auto">
                     <a:xfrm>
                       <a:off x="0" y="0"/>
-                      <a:ext cx="5943600" cy="2228850"/>
+                      <a:ext cx="5029200" cy="2219325"/>
                     </a:xfrm>
                     <a:prstGeom prst="rect">
                       <a:avLst/>
                     </a:prstGeom>
+                    <a:ln>
+                      <a:noFill/>
+                    </a:ln>
+                    <a:extLst>
+                      <a:ext uri="{53640926-AAD7-44D8-BBD7-CCE9431645EC}">
+                        <a14:shadowObscured xmlns:a14="http://schemas.microsoft.com/office/drawing/2010/main"/>
+                      </a:ext>
+                    </a:extLst>
                   </pic:spPr>
                 </pic:pic>
               </a:graphicData>
             </a:graphic>
-          </wp:inline>
+            <wp14:sizeRelH relativeFrom="page">
+              <wp14:pctWidth>0</wp14:pctWidth>
+            </wp14:sizeRelH>
+            <wp14:sizeRelV relativeFrom="page">
+              <wp14:pctHeight>0</wp14:pctHeight>
+            </wp14:sizeRelV>
+          </wp:anchor>
         </w:drawing>
       </w:r>
       <w:r>
@@ -1035,17 +2869,339 @@
         </w:rPr>
         <w:softHyphen/>
       </w:r>
-      <w:r>
-        <w:rPr>
-          <w:rFonts w:eastAsiaTheme="minorEastAsia"/>
+    </w:p>
+    <w:p>
+      <w:pPr>
+        <w:pStyle w:val="ListParagraph"/>
+        <w:rPr>
+          <w:rFonts w:eastAsiaTheme="minorEastAsia"/>
+          <w:sz w:val="18"/>
+        </w:rPr>
+      </w:pPr>
+    </w:p>
+    <w:p>
+      <w:pPr>
+        <w:pStyle w:val="ListParagraph"/>
+        <w:rPr>
+          <w:rFonts w:eastAsiaTheme="minorEastAsia"/>
+          <w:sz w:val="18"/>
+        </w:rPr>
+      </w:pPr>
+    </w:p>
+    <w:p>
+      <w:pPr>
+        <w:pStyle w:val="ListParagraph"/>
+        <w:rPr>
+          <w:rFonts w:eastAsiaTheme="minorEastAsia"/>
+          <w:sz w:val="18"/>
+        </w:rPr>
+      </w:pPr>
+    </w:p>
+    <w:p>
+      <w:pPr>
+        <w:pStyle w:val="ListParagraph"/>
+        <w:rPr>
+          <w:rFonts w:eastAsiaTheme="minorEastAsia"/>
+          <w:sz w:val="18"/>
+        </w:rPr>
+      </w:pPr>
+    </w:p>
+    <w:p>
+      <w:pPr>
+        <w:pStyle w:val="ListParagraph"/>
+        <w:rPr>
+          <w:rFonts w:eastAsiaTheme="minorEastAsia"/>
+          <w:sz w:val="18"/>
+        </w:rPr>
+      </w:pPr>
+    </w:p>
+    <w:p>
+      <w:pPr>
+        <w:pStyle w:val="ListParagraph"/>
+        <w:rPr>
+          <w:rFonts w:eastAsiaTheme="minorEastAsia"/>
+          <w:sz w:val="18"/>
+        </w:rPr>
+      </w:pPr>
+    </w:p>
+    <w:p>
+      <w:pPr>
+        <w:pStyle w:val="ListParagraph"/>
+        <w:rPr>
+          <w:rFonts w:eastAsiaTheme="minorEastAsia"/>
+          <w:sz w:val="18"/>
+        </w:rPr>
+      </w:pPr>
+    </w:p>
+    <w:p>
+      <w:pPr>
+        <w:pStyle w:val="ListParagraph"/>
+        <w:rPr>
+          <w:rFonts w:eastAsiaTheme="minorEastAsia"/>
+          <w:sz w:val="18"/>
+        </w:rPr>
+      </w:pPr>
+    </w:p>
+    <w:p>
+      <w:pPr>
+        <w:pStyle w:val="ListParagraph"/>
+        <w:rPr>
+          <w:rFonts w:eastAsiaTheme="minorEastAsia"/>
+          <w:sz w:val="18"/>
+        </w:rPr>
+      </w:pPr>
+    </w:p>
+    <w:p>
+      <w:pPr>
+        <w:pStyle w:val="ListParagraph"/>
+        <w:rPr>
+          <w:rFonts w:eastAsiaTheme="minorEastAsia"/>
+          <w:sz w:val="18"/>
+        </w:rPr>
+      </w:pPr>
+    </w:p>
+    <w:p>
+      <w:pPr>
+        <w:pStyle w:val="ListParagraph"/>
+        <w:rPr>
+          <w:rFonts w:eastAsiaTheme="minorEastAsia"/>
+          <w:sz w:val="18"/>
+        </w:rPr>
+      </w:pPr>
+    </w:p>
+    <w:p>
+      <w:pPr>
+        <w:pStyle w:val="ListParagraph"/>
+        <w:rPr>
+          <w:rFonts w:eastAsiaTheme="minorEastAsia"/>
+          <w:sz w:val="18"/>
+        </w:rPr>
+      </w:pPr>
+    </w:p>
+    <w:p>
+      <w:pPr>
+        <w:pStyle w:val="ListParagraph"/>
+        <w:rPr>
+          <w:rFonts w:eastAsiaTheme="minorEastAsia"/>
+          <w:sz w:val="18"/>
+        </w:rPr>
+      </w:pPr>
+    </w:p>
+    <w:p>
+      <w:pPr>
+        <w:pStyle w:val="ListParagraph"/>
+        <w:rPr>
+          <w:rFonts w:eastAsiaTheme="minorEastAsia"/>
+          <w:sz w:val="18"/>
+        </w:rPr>
+      </w:pPr>
+    </w:p>
+    <w:p>
+      <w:pPr>
+        <w:pStyle w:val="ListParagraph"/>
+        <w:rPr>
+          <w:rFonts w:eastAsiaTheme="minorEastAsia"/>
+          <w:sz w:val="18"/>
+        </w:rPr>
+      </w:pPr>
+    </w:p>
+    <w:p>
+      <w:pPr>
+        <w:pStyle w:val="ListParagraph"/>
+        <w:rPr>
+          <w:rFonts w:eastAsiaTheme="minorEastAsia"/>
+          <w:sz w:val="18"/>
+        </w:rPr>
+      </w:pPr>
+    </w:p>
+    <w:p>
+      <w:pPr>
+        <w:pStyle w:val="ListParagraph"/>
+        <w:rPr>
+          <w:rFonts w:eastAsiaTheme="minorEastAsia"/>
+          <w:sz w:val="18"/>
+        </w:rPr>
+      </w:pPr>
+    </w:p>
+    <w:p>
+      <w:pPr>
+        <w:pStyle w:val="ListParagraph"/>
+        <w:rPr>
+          <w:rFonts w:eastAsiaTheme="minorEastAsia"/>
+          <w:sz w:val="18"/>
+        </w:rPr>
+      </w:pPr>
+    </w:p>
+    <w:p>
+      <w:pPr>
+        <w:pStyle w:val="ListParagraph"/>
+        <w:rPr>
+          <w:rFonts w:eastAsiaTheme="minorEastAsia"/>
+          <w:sz w:val="18"/>
+        </w:rPr>
+      </w:pPr>
+      <w:r>
+        <w:rPr>
           <w:noProof/>
-          <w:sz w:val="18"/>
+        </w:rPr>
+        <mc:AlternateContent>
+          <mc:Choice Requires="wps">
+            <w:drawing>
+              <wp:anchor distT="0" distB="0" distL="114300" distR="114300" simplePos="0" relativeHeight="251687936" behindDoc="1" locked="0" layoutInCell="1" allowOverlap="1" wp14:anchorId="5561A1C0" wp14:editId="1D872A01">
+                <wp:simplePos x="0" y="0"/>
+                <wp:positionH relativeFrom="column">
+                  <wp:posOffset>3086100</wp:posOffset>
+                </wp:positionH>
+                <wp:positionV relativeFrom="paragraph">
+                  <wp:posOffset>1197610</wp:posOffset>
+                </wp:positionV>
+                <wp:extent cx="2404110" cy="635"/>
+                <wp:effectExtent l="0" t="0" r="0" b="0"/>
+                <wp:wrapTight wrapText="bothSides">
+                  <wp:wrapPolygon edited="0">
+                    <wp:start x="0" y="0"/>
+                    <wp:lineTo x="0" y="21600"/>
+                    <wp:lineTo x="21600" y="21600"/>
+                    <wp:lineTo x="21600" y="0"/>
+                  </wp:wrapPolygon>
+                </wp:wrapTight>
+                <wp:docPr id="39" name="Text Box 39"/>
+                <wp:cNvGraphicFramePr/>
+                <a:graphic xmlns:a="http://schemas.openxmlformats.org/drawingml/2006/main">
+                  <a:graphicData uri="http://schemas.microsoft.com/office/word/2010/wordprocessingShape">
+                    <wps:wsp>
+                      <wps:cNvSpPr txBox="1"/>
+                      <wps:spPr>
+                        <a:xfrm>
+                          <a:off x="0" y="0"/>
+                          <a:ext cx="2404110" cy="635"/>
+                        </a:xfrm>
+                        <a:prstGeom prst="rect">
+                          <a:avLst/>
+                        </a:prstGeom>
+                        <a:solidFill>
+                          <a:prstClr val="white"/>
+                        </a:solidFill>
+                        <a:ln>
+                          <a:noFill/>
+                        </a:ln>
+                        <a:effectLst/>
+                      </wps:spPr>
+                      <wps:txbx>
+                        <w:txbxContent>
+                          <w:p>
+                            <w:pPr>
+                              <w:pStyle w:val="Caption"/>
+                              <w:rPr>
+                                <w:noProof/>
+                                <w:color w:val="000000"/>
+                              </w:rPr>
+                            </w:pPr>
+                            <w:r>
+                              <w:t xml:space="preserve">Figure </w:t>
+                            </w:r>
+                            <w:fldSimple w:instr=" SEQ Figure \* ARABIC ">
+                              <w:r>
+                                <w:rPr>
+                                  <w:noProof/>
+                                </w:rPr>
+                                <w:t>8</w:t>
+                              </w:r>
+                            </w:fldSimple>
+                            <w:r>
+                              <w:t xml:space="preserve"> Experiment 3 CWND wget</w:t>
+                            </w:r>
+                          </w:p>
+                        </w:txbxContent>
+                      </wps:txbx>
+                      <wps:bodyPr rot="0" spcFirstLastPara="0" vertOverflow="overflow" horzOverflow="overflow" vert="horz" wrap="square" lIns="0" tIns="0" rIns="0" bIns="0" numCol="1" spcCol="0" rtlCol="0" fromWordArt="0" anchor="t" anchorCtr="0" forceAA="0" compatLnSpc="1">
+                        <a:prstTxWarp prst="textNoShape">
+                          <a:avLst/>
+                        </a:prstTxWarp>
+                        <a:spAutoFit/>
+                      </wps:bodyPr>
+                    </wps:wsp>
+                  </a:graphicData>
+                </a:graphic>
+              </wp:anchor>
+            </w:drawing>
+          </mc:Choice>
+          <mc:Fallback>
+            <w:pict>
+              <v:shape w14:anchorId="5561A1C0" id="Text Box 39" o:spid="_x0000_s1033" type="#_x0000_t202" style="position:absolute;left:0;text-align:left;margin-left:243pt;margin-top:94.3pt;width:189.3pt;height:.05pt;z-index:-251628544;visibility:visible;mso-wrap-style:square;mso-wrap-distance-left:9pt;mso-wrap-distance-top:0;mso-wrap-distance-right:9pt;mso-wrap-distance-bottom:0;mso-position-horizontal:absolute;mso-position-horizontal-relative:text;mso-position-vertical:absolute;mso-position-vertical-relative:text;v-text-anchor:top" o:gfxdata="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" stroked="f">
+                <v:textbox style="mso-fit-shape-to-text:t" inset="0,0,0,0">
+                  <w:txbxContent>
+                    <w:p>
+                      <w:pPr>
+                        <w:pStyle w:val="Caption"/>
+                        <w:rPr>
+                          <w:noProof/>
+                          <w:color w:val="000000"/>
+                        </w:rPr>
+                      </w:pPr>
+                      <w:r>
+                        <w:t xml:space="preserve">Figure </w:t>
+                      </w:r>
+                      <w:r>
+                        <w:fldChar w:fldCharType="begin"/>
+                      </w:r>
+                      <w:r>
+                        <w:instrText xml:space="preserve"> SEQ Figure \* ARABIC </w:instrText>
+                      </w:r>
+                      <w:r>
+                        <w:fldChar w:fldCharType="separate"/>
+                      </w:r>
+                      <w:r>
+                        <w:rPr>
+                          <w:noProof/>
+                        </w:rPr>
+                        <w:t>8</w:t>
+                      </w:r>
+                      <w:r>
+                        <w:fldChar w:fldCharType="end"/>
+                      </w:r>
+                      <w:r>
+                        <w:t xml:space="preserve"> Experiment 3 CWND </w:t>
+                      </w:r>
+                      <w:proofErr w:type="spellStart"/>
+                      <w:r>
+                        <w:t>wget</w:t>
+                      </w:r>
+                      <w:proofErr w:type="spellEnd"/>
+                    </w:p>
+                  </w:txbxContent>
+                </v:textbox>
+                <w10:wrap type="tight"/>
+              </v:shape>
+            </w:pict>
+          </mc:Fallback>
+        </mc:AlternateContent>
+      </w:r>
+      <w:r>
+        <w:rPr>
+          <w:noProof/>
         </w:rPr>
         <w:drawing>
-          <wp:inline distT="0" distB="0" distL="0" distR="0">
-            <wp:extent cx="5943600" cy="2228850"/>
+          <wp:anchor distT="0" distB="0" distL="114300" distR="114300" simplePos="0" relativeHeight="251685888" behindDoc="1" locked="0" layoutInCell="1" allowOverlap="1" wp14:anchorId="6B756CDE" wp14:editId="12DE8281">
+            <wp:simplePos x="0" y="0"/>
+            <wp:positionH relativeFrom="column">
+              <wp:posOffset>3028315</wp:posOffset>
+            </wp:positionH>
+            <wp:positionV relativeFrom="paragraph">
+              <wp:posOffset>3175</wp:posOffset>
+            </wp:positionV>
+            <wp:extent cx="2461260" cy="1090295"/>
             <wp:effectExtent l="0" t="0" r="0" b="0"/>
-            <wp:docPr id="8" name="Picture 8"/>
+            <wp:wrapTight wrapText="bothSides">
+              <wp:wrapPolygon edited="0">
+                <wp:start x="0" y="0"/>
+                <wp:lineTo x="0" y="21135"/>
+                <wp:lineTo x="21399" y="21135"/>
+                <wp:lineTo x="21399" y="0"/>
+                <wp:lineTo x="0" y="0"/>
+              </wp:wrapPolygon>
+            </wp:wrapTight>
+            <wp:docPr id="38" name="Picture 38"/>
             <wp:cNvGraphicFramePr>
               <a:graphicFrameLocks xmlns:a="http://schemas.openxmlformats.org/drawingml/2006/main" noChangeAspect="1"/>
             </wp:cNvGraphicFramePr>
@@ -1053,10 +3209,10 @@
               <a:graphicData uri="http://schemas.openxmlformats.org/drawingml/2006/picture">
                 <pic:pic xmlns:pic="http://schemas.openxmlformats.org/drawingml/2006/picture">
                   <pic:nvPicPr>
-                    <pic:cNvPr id="8" name="exp3_35_tcp_cwnd_iperf.png"/>
+                    <pic:cNvPr id="38" name="exp3_35_tcp_cwnd_wget.png"/>
                     <pic:cNvPicPr/>
                   </pic:nvPicPr>
-                  <pic:blipFill>
+                  <pic:blipFill rotWithShape="1">
                     <a:blip r:embed="rId15" cstate="print">
                       <a:extLst>
                         <a:ext uri="{28A0092B-C50C-407E-A947-70E740481C1C}">
@@ -1064,24 +3220,178 @@
                         </a:ext>
                       </a:extLst>
                     </a:blip>
-                    <a:stretch>
-                      <a:fillRect/>
-                    </a:stretch>
+                    <a:srcRect l="7693" r="7691"/>
+                    <a:stretch/>
                   </pic:blipFill>
-                  <pic:spPr>
+                  <pic:spPr bwMode="auto">
                     <a:xfrm>
                       <a:off x="0" y="0"/>
-                      <a:ext cx="5943600" cy="2228850"/>
+                      <a:ext cx="2461260" cy="1090295"/>
                     </a:xfrm>
                     <a:prstGeom prst="rect">
                       <a:avLst/>
                     </a:prstGeom>
+                    <a:ln>
+                      <a:noFill/>
+                    </a:ln>
+                    <a:extLst>
+                      <a:ext uri="{53640926-AAD7-44D8-BBD7-CCE9431645EC}">
+                        <a14:shadowObscured xmlns:a14="http://schemas.microsoft.com/office/drawing/2010/main"/>
+                      </a:ext>
+                    </a:extLst>
                   </pic:spPr>
                 </pic:pic>
               </a:graphicData>
             </a:graphic>
-          </wp:inline>
+            <wp14:sizeRelH relativeFrom="page">
+              <wp14:pctWidth>0</wp14:pctWidth>
+            </wp14:sizeRelH>
+            <wp14:sizeRelV relativeFrom="page">
+              <wp14:pctHeight>0</wp14:pctHeight>
+            </wp14:sizeRelV>
+          </wp:anchor>
         </w:drawing>
+      </w:r>
+      <w:r>
+        <w:rPr>
+          <w:noProof/>
+        </w:rPr>
+        <mc:AlternateContent>
+          <mc:Choice Requires="wps">
+            <w:drawing>
+              <wp:anchor distT="0" distB="0" distL="114300" distR="114300" simplePos="0" relativeHeight="251684864" behindDoc="1" locked="0" layoutInCell="1" allowOverlap="1" wp14:anchorId="0ED6F001" wp14:editId="66C203C5">
+                <wp:simplePos x="0" y="0"/>
+                <wp:positionH relativeFrom="column">
+                  <wp:posOffset>457200</wp:posOffset>
+                </wp:positionH>
+                <wp:positionV relativeFrom="paragraph">
+                  <wp:posOffset>1199515</wp:posOffset>
+                </wp:positionV>
+                <wp:extent cx="2514600" cy="635"/>
+                <wp:effectExtent l="0" t="0" r="0" b="8255"/>
+                <wp:wrapTight wrapText="bothSides">
+                  <wp:wrapPolygon edited="0">
+                    <wp:start x="0" y="0"/>
+                    <wp:lineTo x="0" y="20698"/>
+                    <wp:lineTo x="21436" y="20698"/>
+                    <wp:lineTo x="21436" y="0"/>
+                    <wp:lineTo x="0" y="0"/>
+                  </wp:wrapPolygon>
+                </wp:wrapTight>
+                <wp:docPr id="37" name="Text Box 37"/>
+                <wp:cNvGraphicFramePr/>
+                <a:graphic xmlns:a="http://schemas.openxmlformats.org/drawingml/2006/main">
+                  <a:graphicData uri="http://schemas.microsoft.com/office/word/2010/wordprocessingShape">
+                    <wps:wsp>
+                      <wps:cNvSpPr txBox="1"/>
+                      <wps:spPr>
+                        <a:xfrm>
+                          <a:off x="0" y="0"/>
+                          <a:ext cx="2514600" cy="635"/>
+                        </a:xfrm>
+                        <a:prstGeom prst="rect">
+                          <a:avLst/>
+                        </a:prstGeom>
+                        <a:solidFill>
+                          <a:prstClr val="white"/>
+                        </a:solidFill>
+                        <a:ln>
+                          <a:noFill/>
+                        </a:ln>
+                        <a:effectLst/>
+                      </wps:spPr>
+                      <wps:txbx>
+                        <w:txbxContent>
+                          <w:p>
+                            <w:pPr>
+                              <w:pStyle w:val="Caption"/>
+                              <w:rPr>
+                                <w:noProof/>
+                                <w:color w:val="000000"/>
+                              </w:rPr>
+                            </w:pPr>
+                            <w:r>
+                              <w:t xml:space="preserve">Figure </w:t>
+                            </w:r>
+                            <w:fldSimple w:instr=" SEQ Figure \* ARABIC ">
+                              <w:r>
+                                <w:rPr>
+                                  <w:noProof/>
+                                </w:rPr>
+                                <w:t>9</w:t>
+                              </w:r>
+                            </w:fldSimple>
+                            <w:r>
+                              <w:t xml:space="preserve"> Experiment 3 CWND iperf</w:t>
+                            </w:r>
+                          </w:p>
+                        </w:txbxContent>
+                      </wps:txbx>
+                      <wps:bodyPr rot="0" spcFirstLastPara="0" vertOverflow="overflow" horzOverflow="overflow" vert="horz" wrap="square" lIns="0" tIns="0" rIns="0" bIns="0" numCol="1" spcCol="0" rtlCol="0" fromWordArt="0" anchor="t" anchorCtr="0" forceAA="0" compatLnSpc="1">
+                        <a:prstTxWarp prst="textNoShape">
+                          <a:avLst/>
+                        </a:prstTxWarp>
+                        <a:spAutoFit/>
+                      </wps:bodyPr>
+                    </wps:wsp>
+                  </a:graphicData>
+                </a:graphic>
+                <wp14:sizeRelH relativeFrom="margin">
+                  <wp14:pctWidth>0</wp14:pctWidth>
+                </wp14:sizeRelH>
+              </wp:anchor>
+            </w:drawing>
+          </mc:Choice>
+          <mc:Fallback>
+            <w:pict>
+              <v:shape w14:anchorId="0ED6F001" id="Text Box 37" o:spid="_x0000_s1034" type="#_x0000_t202" style="position:absolute;left:0;text-align:left;margin-left:36pt;margin-top:94.45pt;width:198pt;height:.05pt;z-index:-251631616;visibility:visible;mso-wrap-style:square;mso-width-percent:0;mso-wrap-distance-left:9pt;mso-wrap-distance-top:0;mso-wrap-distance-right:9pt;mso-wrap-distance-bottom:0;mso-position-horizontal:absolute;mso-position-horizontal-relative:text;mso-position-vertical:absolute;mso-position-vertical-relative:text;mso-width-percent:0;mso-width-relative:margin;v-text-anchor:top" o:gfxdata="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" stroked="f">
+                <v:textbox style="mso-fit-shape-to-text:t" inset="0,0,0,0">
+                  <w:txbxContent>
+                    <w:p>
+                      <w:pPr>
+                        <w:pStyle w:val="Caption"/>
+                        <w:rPr>
+                          <w:noProof/>
+                          <w:color w:val="000000"/>
+                        </w:rPr>
+                      </w:pPr>
+                      <w:r>
+                        <w:t xml:space="preserve">Figure </w:t>
+                      </w:r>
+                      <w:r>
+                        <w:fldChar w:fldCharType="begin"/>
+                      </w:r>
+                      <w:r>
+                        <w:instrText xml:space="preserve"> SEQ Figure \* ARABIC </w:instrText>
+                      </w:r>
+                      <w:r>
+                        <w:fldChar w:fldCharType="separate"/>
+                      </w:r>
+                      <w:r>
+                        <w:rPr>
+                          <w:noProof/>
+                        </w:rPr>
+                        <w:t>9</w:t>
+                      </w:r>
+                      <w:r>
+                        <w:fldChar w:fldCharType="end"/>
+                      </w:r>
+                      <w:r>
+                        <w:t xml:space="preserve"> Experiment 3 CWND </w:t>
+                      </w:r>
+                      <w:proofErr w:type="spellStart"/>
+                      <w:r>
+                        <w:t>iperf</w:t>
+                      </w:r>
+                      <w:proofErr w:type="spellEnd"/>
+                    </w:p>
+                  </w:txbxContent>
+                </v:textbox>
+                <w10:wrap type="tight"/>
+              </v:shape>
+            </w:pict>
+          </mc:Fallback>
+        </mc:AlternateContent>
       </w:r>
       <w:r>
         <w:rPr>
@@ -1090,10 +3400,26 @@
           <w:sz w:val="18"/>
         </w:rPr>
         <w:drawing>
-          <wp:inline distT="0" distB="0" distL="0" distR="0">
-            <wp:extent cx="5943600" cy="2228850"/>
+          <wp:anchor distT="0" distB="0" distL="114300" distR="114300" simplePos="0" relativeHeight="251682816" behindDoc="1" locked="0" layoutInCell="1" allowOverlap="1" wp14:anchorId="2B73A58D" wp14:editId="0EA2CE8B">
+            <wp:simplePos x="0" y="0"/>
+            <wp:positionH relativeFrom="column">
+              <wp:posOffset>457200</wp:posOffset>
+            </wp:positionH>
+            <wp:positionV relativeFrom="paragraph">
+              <wp:posOffset>3175</wp:posOffset>
+            </wp:positionV>
+            <wp:extent cx="2514600" cy="1090295"/>
             <wp:effectExtent l="0" t="0" r="0" b="0"/>
-            <wp:docPr id="9" name="Picture 9"/>
+            <wp:wrapTight wrapText="bothSides">
+              <wp:wrapPolygon edited="0">
+                <wp:start x="0" y="0"/>
+                <wp:lineTo x="0" y="21135"/>
+                <wp:lineTo x="21436" y="21135"/>
+                <wp:lineTo x="21436" y="0"/>
+                <wp:lineTo x="0" y="0"/>
+              </wp:wrapPolygon>
+            </wp:wrapTight>
+            <wp:docPr id="36" name="Picture 36"/>
             <wp:cNvGraphicFramePr>
               <a:graphicFrameLocks xmlns:a="http://schemas.openxmlformats.org/drawingml/2006/main" noChangeAspect="1"/>
             </wp:cNvGraphicFramePr>
@@ -1101,10 +3427,10 @@
               <a:graphicData uri="http://schemas.openxmlformats.org/drawingml/2006/picture">
                 <pic:pic xmlns:pic="http://schemas.openxmlformats.org/drawingml/2006/picture">
                   <pic:nvPicPr>
-                    <pic:cNvPr id="9" name="exp3_35_tcp_cwnd_wget.png"/>
+                    <pic:cNvPr id="36" name="exp3_35_tcp_cwnd_iperf.png"/>
                     <pic:cNvPicPr/>
                   </pic:nvPicPr>
-                  <pic:blipFill>
+                  <pic:blipFill rotWithShape="1">
                     <a:blip r:embed="rId16" cstate="print">
                       <a:extLst>
                         <a:ext uri="{28A0092B-C50C-407E-A947-70E740481C1C}">
@@ -1112,23 +3438,36 @@
                         </a:ext>
                       </a:extLst>
                     </a:blip>
-                    <a:stretch>
-                      <a:fillRect/>
-                    </a:stretch>
+                    <a:srcRect l="5855" r="7692"/>
+                    <a:stretch/>
                   </pic:blipFill>
-                  <pic:spPr>
+                  <pic:spPr bwMode="auto">
                     <a:xfrm>
                       <a:off x="0" y="0"/>
-                      <a:ext cx="5943600" cy="2228850"/>
+                      <a:ext cx="2514600" cy="1090295"/>
                     </a:xfrm>
                     <a:prstGeom prst="rect">
                       <a:avLst/>
                     </a:prstGeom>
+                    <a:ln>
+                      <a:noFill/>
+                    </a:ln>
+                    <a:extLst>
+                      <a:ext uri="{53640926-AAD7-44D8-BBD7-CCE9431645EC}">
+                        <a14:shadowObscured xmlns:a14="http://schemas.microsoft.com/office/drawing/2010/main"/>
+                      </a:ext>
+                    </a:extLst>
                   </pic:spPr>
                 </pic:pic>
               </a:graphicData>
             </a:graphic>
-          </wp:inline>
+            <wp14:sizeRelH relativeFrom="page">
+              <wp14:pctWidth>0</wp14:pctWidth>
+            </wp14:sizeRelH>
+            <wp14:sizeRelV relativeFrom="page">
+              <wp14:pctHeight>0</wp14:pctHeight>
+            </wp14:sizeRelV>
+          </wp:anchor>
         </w:drawing>
       </w:r>
     </w:p>
@@ -2379,6 +4718,35 @@
       <w:contextualSpacing/>
     </w:pPr>
   </w:style>
+  <w:style w:type="paragraph" w:styleId="Caption">
+    <w:name w:val="caption"/>
+    <w:basedOn w:val="Normal"/>
+    <w:next w:val="Normal"/>
+    <w:uiPriority w:val="35"/>
+    <w:unhideWhenUsed/>
+    <w:qFormat/>
+    <w:rsid w:val="00603E66"/>
+    <w:pPr>
+      <w:spacing w:after="200" w:line="240" w:lineRule="auto"/>
+    </w:pPr>
+    <w:rPr>
+      <w:i/>
+      <w:iCs/>
+      <w:color w:val="44546A" w:themeColor="text2"/>
+      <w:sz w:val="18"/>
+      <w:szCs w:val="18"/>
+    </w:rPr>
+  </w:style>
+  <w:style w:type="character" w:styleId="PlaceholderText">
+    <w:name w:val="Placeholder Text"/>
+    <w:basedOn w:val="DefaultParagraphFont"/>
+    <w:uiPriority w:val="99"/>
+    <w:semiHidden/>
+    <w:rsid w:val="00DD7140"/>
+    <w:rPr>
+      <w:color w:val="808080"/>
+    </w:rPr>
+  </w:style>
 </w:styles>
 </file>
 
@@ -2648,7 +5016,7 @@
 </file>
 
 <file path=customXml/itemProps1.xml><?xml version="1.0" encoding="utf-8"?>
-<ds:datastoreItem xmlns:ds="http://schemas.openxmlformats.org/officeDocument/2006/customXml" ds:itemID="{969ED8BF-A00D-402D-9F35-E63C748A45C7}">
+<ds:datastoreItem xmlns:ds="http://schemas.openxmlformats.org/officeDocument/2006/customXml" ds:itemID="{B31EE02A-C607-4073-9F25-7B1B5968DFF6}">
   <ds:schemaRefs>
     <ds:schemaRef ds:uri="http://schemas.openxmlformats.org/officeDocument/2006/bibliography"/>
   </ds:schemaRefs>

</xml_diff>